<commit_message>
heapSort and cmd line arg processing
</commit_message>
<xml_diff>
--- a/README.docx
+++ b/README.docx
@@ -3524,6 +3524,34 @@
         </w:rPr>
         <w:tab/>
         <w:t xml:space="preserve">Sorter.heapSort</w:t>
+      </w:r>
+    </w:p>
+    <w:p>
+      <w:pPr>
+        <w:spacing w:before="0" w:after="0" w:line="240"/>
+        <w:ind w:right="0" w:left="0" w:firstLine="0"/>
+        <w:jc w:val="left"/>
+        <w:rPr>
+          <w:rFonts w:ascii="Times" w:hAnsi="Times" w:cs="Times" w:eastAsia="Times"/>
+          <w:b/>
+          <w:color w:val="000000"/>
+          <w:spacing w:val="0"/>
+          <w:position w:val="0"/>
+          <w:sz w:val="24"/>
+          <w:shd w:fill="auto" w:val="clear"/>
+        </w:rPr>
+      </w:pPr>
+      <w:r>
+        <w:rPr>
+          <w:rFonts w:ascii="Times" w:hAnsi="Times" w:cs="Times" w:eastAsia="Times"/>
+          <w:b/>
+          <w:color w:val="000000"/>
+          <w:spacing w:val="0"/>
+          <w:position w:val="0"/>
+          <w:sz w:val="24"/>
+          <w:shd w:fill="auto" w:val="clear"/>
+        </w:rPr>
+        <w:t xml:space="preserve">            processing of cmd line args</w:t>
       </w:r>
     </w:p>
     <w:p>

</xml_diff>

<commit_message>
JUnit tests and clean up
</commit_message>
<xml_diff>
--- a/README.docx
+++ b/README.docx
@@ -322,6 +322,58 @@
           <w:shd w:fill="auto" w:val="clear"/>
         </w:rPr>
       </w:pPr>
+      <w:r>
+        <w:rPr>
+          <w:rFonts w:ascii="Times" w:hAnsi="Times" w:cs="Times" w:eastAsia="Times"/>
+          <w:color w:val="000000"/>
+          <w:spacing w:val="0"/>
+          <w:position w:val="0"/>
+          <w:sz w:val="24"/>
+          <w:shd w:fill="auto" w:val="clear"/>
+        </w:rPr>
+        <w:t xml:space="preserve">-Stackoverflow.com / other forums that were brought up when 'google-ing' a question. </w:t>
+      </w:r>
+    </w:p>
+    <w:p>
+      <w:pPr>
+        <w:spacing w:before="0" w:after="0" w:line="240"/>
+        <w:ind w:right="0" w:left="720" w:firstLine="0"/>
+        <w:jc w:val="left"/>
+        <w:rPr>
+          <w:rFonts w:ascii="Times" w:hAnsi="Times" w:cs="Times" w:eastAsia="Times"/>
+          <w:color w:val="000000"/>
+          <w:spacing w:val="0"/>
+          <w:position w:val="0"/>
+          <w:sz w:val="24"/>
+          <w:shd w:fill="auto" w:val="clear"/>
+        </w:rPr>
+      </w:pPr>
+      <w:r>
+        <w:rPr>
+          <w:rFonts w:ascii="Times" w:hAnsi="Times" w:cs="Times" w:eastAsia="Times"/>
+          <w:color w:val="000000"/>
+          <w:spacing w:val="0"/>
+          <w:position w:val="0"/>
+          <w:sz w:val="24"/>
+          <w:shd w:fill="auto" w:val="clear"/>
+        </w:rPr>
+        <w:t xml:space="preserve">-Java docs</w:t>
+      </w:r>
+    </w:p>
+    <w:p>
+      <w:pPr>
+        <w:spacing w:before="0" w:after="0" w:line="240"/>
+        <w:ind w:right="0" w:left="720" w:firstLine="0"/>
+        <w:jc w:val="left"/>
+        <w:rPr>
+          <w:rFonts w:ascii="Times" w:hAnsi="Times" w:cs="Times" w:eastAsia="Times"/>
+          <w:color w:val="000000"/>
+          <w:spacing w:val="0"/>
+          <w:position w:val="0"/>
+          <w:sz w:val="24"/>
+          <w:shd w:fill="auto" w:val="clear"/>
+        </w:rPr>
+      </w:pPr>
     </w:p>
     <w:p>
       <w:pPr>
@@ -606,6 +658,213 @@
     </w:p>
     <w:p>
       <w:pPr>
+        <w:tabs>
+          <w:tab w:val="left" w:pos="720" w:leader="none"/>
+        </w:tabs>
+        <w:spacing w:before="0" w:after="0" w:line="240"/>
+        <w:ind w:right="0" w:left="0" w:firstLine="0"/>
+        <w:jc w:val="left"/>
+        <w:rPr>
+          <w:rFonts w:ascii="Times" w:hAnsi="Times" w:cs="Times" w:eastAsia="Times"/>
+          <w:b/>
+          <w:color w:val="000000"/>
+          <w:spacing w:val="0"/>
+          <w:position w:val="0"/>
+          <w:sz w:val="24"/>
+          <w:shd w:fill="auto" w:val="clear"/>
+        </w:rPr>
+      </w:pPr>
+      <w:r>
+        <w:rPr>
+          <w:rFonts w:ascii="Times" w:hAnsi="Times" w:cs="Times" w:eastAsia="Times"/>
+          <w:b/>
+          <w:color w:val="000000"/>
+          <w:spacing w:val="0"/>
+          <w:position w:val="0"/>
+          <w:sz w:val="24"/>
+          <w:shd w:fill="auto" w:val="clear"/>
+        </w:rPr>
+        <w:tab/>
+        <w:t xml:space="preserve">TestAVLTree-</w:t>
+      </w:r>
+    </w:p>
+    <w:p>
+      <w:pPr>
+        <w:tabs>
+          <w:tab w:val="left" w:pos="720" w:leader="none"/>
+        </w:tabs>
+        <w:spacing w:before="0" w:after="0" w:line="240"/>
+        <w:ind w:right="0" w:left="0" w:firstLine="0"/>
+        <w:jc w:val="left"/>
+        <w:rPr>
+          <w:rFonts w:ascii="Times" w:hAnsi="Times" w:cs="Times" w:eastAsia="Times"/>
+          <w:b/>
+          <w:color w:val="000000"/>
+          <w:spacing w:val="0"/>
+          <w:position w:val="0"/>
+          <w:sz w:val="24"/>
+          <w:shd w:fill="auto" w:val="clear"/>
+        </w:rPr>
+      </w:pPr>
+      <w:r>
+        <w:rPr>
+          <w:rFonts w:ascii="Times" w:hAnsi="Times" w:cs="Times" w:eastAsia="Times"/>
+          <w:b/>
+          <w:color w:val="000000"/>
+          <w:spacing w:val="0"/>
+          <w:position w:val="0"/>
+          <w:sz w:val="24"/>
+          <w:shd w:fill="auto" w:val="clear"/>
+        </w:rPr>
+        <w:tab/>
+        <w:tab/>
+        <w:t xml:space="preserve">I tested the count property, the height property, multiple cases of the </w:t>
+        <w:tab/>
+        <w:tab/>
+        <w:tab/>
+        <w:t xml:space="preserve">rotation  correctly updating the height, the tree was always  </w:t>
+        <w:tab/>
+        <w:tab/>
+        <w:tab/>
+        <w:tab/>
+        <w:t xml:space="preserve">balanced especially after rotations and inserts, the overallroot was </w:t>
+        <w:tab/>
+        <w:tab/>
+        <w:tab/>
+        <w:t xml:space="preserve">being correctly updated when you would rotate about the root, and </w:t>
+        <w:tab/>
+        <w:tab/>
+        <w:tab/>
+        <w:t xml:space="preserve">that incCount() would add a new node vs incrementing an existing </w:t>
+        <w:tab/>
+        <w:tab/>
+        <w:tab/>
+        <w:t xml:space="preserve">node correctly.</w:t>
+      </w:r>
+    </w:p>
+    <w:p>
+      <w:pPr>
+        <w:tabs>
+          <w:tab w:val="left" w:pos="720" w:leader="none"/>
+        </w:tabs>
+        <w:spacing w:before="0" w:after="0" w:line="240"/>
+        <w:ind w:right="0" w:left="0" w:firstLine="0"/>
+        <w:jc w:val="left"/>
+        <w:rPr>
+          <w:rFonts w:ascii="Times" w:hAnsi="Times" w:cs="Times" w:eastAsia="Times"/>
+          <w:b/>
+          <w:color w:val="000000"/>
+          <w:spacing w:val="0"/>
+          <w:position w:val="0"/>
+          <w:sz w:val="24"/>
+          <w:shd w:fill="auto" w:val="clear"/>
+        </w:rPr>
+      </w:pPr>
+    </w:p>
+    <w:p>
+      <w:pPr>
+        <w:tabs>
+          <w:tab w:val="left" w:pos="720" w:leader="none"/>
+        </w:tabs>
+        <w:spacing w:before="0" w:after="0" w:line="240"/>
+        <w:ind w:right="0" w:left="0" w:firstLine="0"/>
+        <w:jc w:val="left"/>
+        <w:rPr>
+          <w:rFonts w:ascii="Times" w:hAnsi="Times" w:cs="Times" w:eastAsia="Times"/>
+          <w:b/>
+          <w:color w:val="000000"/>
+          <w:spacing w:val="0"/>
+          <w:position w:val="0"/>
+          <w:sz w:val="24"/>
+          <w:shd w:fill="auto" w:val="clear"/>
+        </w:rPr>
+      </w:pPr>
+      <w:r>
+        <w:rPr>
+          <w:rFonts w:ascii="Times" w:hAnsi="Times" w:cs="Times" w:eastAsia="Times"/>
+          <w:b/>
+          <w:color w:val="000000"/>
+          <w:spacing w:val="0"/>
+          <w:position w:val="0"/>
+          <w:sz w:val="24"/>
+          <w:shd w:fill="auto" w:val="clear"/>
+        </w:rPr>
+        <w:tab/>
+        <w:t xml:space="preserve">TestFourHeap-</w:t>
+      </w:r>
+    </w:p>
+    <w:p>
+      <w:pPr>
+        <w:tabs>
+          <w:tab w:val="left" w:pos="720" w:leader="none"/>
+        </w:tabs>
+        <w:spacing w:before="0" w:after="0" w:line="240"/>
+        <w:ind w:right="0" w:left="0" w:firstLine="0"/>
+        <w:jc w:val="left"/>
+        <w:rPr>
+          <w:rFonts w:ascii="Times" w:hAnsi="Times" w:cs="Times" w:eastAsia="Times"/>
+          <w:b/>
+          <w:color w:val="000000"/>
+          <w:spacing w:val="0"/>
+          <w:position w:val="0"/>
+          <w:sz w:val="24"/>
+          <w:shd w:fill="auto" w:val="clear"/>
+        </w:rPr>
+      </w:pPr>
+    </w:p>
+    <w:p>
+      <w:pPr>
+        <w:tabs>
+          <w:tab w:val="left" w:pos="720" w:leader="none"/>
+        </w:tabs>
+        <w:spacing w:before="0" w:after="0" w:line="240"/>
+        <w:ind w:right="0" w:left="0" w:firstLine="0"/>
+        <w:jc w:val="left"/>
+        <w:rPr>
+          <w:rFonts w:ascii="Times" w:hAnsi="Times" w:cs="Times" w:eastAsia="Times"/>
+          <w:b/>
+          <w:color w:val="000000"/>
+          <w:spacing w:val="0"/>
+          <w:position w:val="0"/>
+          <w:sz w:val="24"/>
+          <w:shd w:fill="auto" w:val="clear"/>
+        </w:rPr>
+      </w:pPr>
+      <w:r>
+        <w:rPr>
+          <w:rFonts w:ascii="Times" w:hAnsi="Times" w:cs="Times" w:eastAsia="Times"/>
+          <w:b/>
+          <w:color w:val="000000"/>
+          <w:spacing w:val="0"/>
+          <w:position w:val="0"/>
+          <w:sz w:val="24"/>
+          <w:shd w:fill="auto" w:val="clear"/>
+        </w:rPr>
+        <w:tab/>
+        <w:t xml:space="preserve">TestMoveToFrontList-</w:t>
+      </w:r>
+    </w:p>
+    <w:p>
+      <w:pPr>
+        <w:tabs>
+          <w:tab w:val="left" w:pos="720" w:leader="none"/>
+        </w:tabs>
+        <w:spacing w:before="0" w:after="0" w:line="240"/>
+        <w:ind w:right="0" w:left="0" w:firstLine="0"/>
+        <w:jc w:val="left"/>
+        <w:rPr>
+          <w:rFonts w:ascii="Times" w:hAnsi="Times" w:cs="Times" w:eastAsia="Times"/>
+          <w:b/>
+          <w:color w:val="000000"/>
+          <w:spacing w:val="0"/>
+          <w:position w:val="0"/>
+          <w:sz w:val="24"/>
+          <w:shd w:fill="auto" w:val="clear"/>
+        </w:rPr>
+      </w:pPr>
+    </w:p>
+    <w:p>
+      <w:pPr>
         <w:spacing w:before="0" w:after="0" w:line="240"/>
         <w:ind w:right="0" w:left="720" w:firstLine="0"/>
         <w:jc w:val="left"/>
@@ -685,6 +944,200 @@
           <w:sz w:val="24"/>
           <w:shd w:fill="auto" w:val="clear"/>
         </w:rPr>
+        <w:t xml:space="preserve">TestAVLTree-</w:t>
+      </w:r>
+    </w:p>
+    <w:p>
+      <w:pPr>
+        <w:spacing w:before="0" w:after="0" w:line="240"/>
+        <w:ind w:right="0" w:left="720" w:firstLine="0"/>
+        <w:jc w:val="left"/>
+        <w:rPr>
+          <w:rFonts w:ascii="Times" w:hAnsi="Times" w:cs="Times" w:eastAsia="Times"/>
+          <w:b/>
+          <w:color w:val="000000"/>
+          <w:spacing w:val="0"/>
+          <w:position w:val="0"/>
+          <w:sz w:val="24"/>
+          <w:shd w:fill="auto" w:val="clear"/>
+        </w:rPr>
+      </w:pPr>
+      <w:r>
+        <w:rPr>
+          <w:rFonts w:ascii="Times" w:hAnsi="Times" w:cs="Times" w:eastAsia="Times"/>
+          <w:b/>
+          <w:color w:val="000000"/>
+          <w:spacing w:val="0"/>
+          <w:position w:val="0"/>
+          <w:sz w:val="24"/>
+          <w:shd w:fill="auto" w:val="clear"/>
+        </w:rPr>
+        <w:tab/>
+        <w:t xml:space="preserve">I did not test the iterator as there was no implimentation of it in this </w:t>
+        <w:tab/>
+        <w:t xml:space="preserve">class.  I did not directly test the finding of a node as I considered </w:t>
+        <w:tab/>
+        <w:t xml:space="preserve">testing add new node vs. increment count of node as an indirect test of</w:t>
+      </w:r>
+    </w:p>
+    <w:p>
+      <w:pPr>
+        <w:spacing w:before="0" w:after="0" w:line="240"/>
+        <w:ind w:right="0" w:left="720" w:firstLine="0"/>
+        <w:jc w:val="left"/>
+        <w:rPr>
+          <w:rFonts w:ascii="Times" w:hAnsi="Times" w:cs="Times" w:eastAsia="Times"/>
+          <w:b/>
+          <w:color w:val="000000"/>
+          <w:spacing w:val="0"/>
+          <w:position w:val="0"/>
+          <w:sz w:val="24"/>
+          <w:shd w:fill="auto" w:val="clear"/>
+        </w:rPr>
+      </w:pPr>
+      <w:r>
+        <w:rPr>
+          <w:rFonts w:ascii="Times" w:hAnsi="Times" w:cs="Times" w:eastAsia="Times"/>
+          <w:b/>
+          <w:color w:val="000000"/>
+          <w:spacing w:val="0"/>
+          <w:position w:val="0"/>
+          <w:sz w:val="24"/>
+          <w:shd w:fill="auto" w:val="clear"/>
+        </w:rPr>
+        <w:tab/>
+        <w:t xml:space="preserve">finding if a node already exists in the tree.</w:t>
+      </w:r>
+    </w:p>
+    <w:p>
+      <w:pPr>
+        <w:spacing w:before="0" w:after="0" w:line="240"/>
+        <w:ind w:right="0" w:left="720" w:firstLine="0"/>
+        <w:jc w:val="left"/>
+        <w:rPr>
+          <w:rFonts w:ascii="Times" w:hAnsi="Times" w:cs="Times" w:eastAsia="Times"/>
+          <w:b/>
+          <w:color w:val="000000"/>
+          <w:spacing w:val="0"/>
+          <w:position w:val="0"/>
+          <w:sz w:val="24"/>
+          <w:shd w:fill="auto" w:val="clear"/>
+        </w:rPr>
+      </w:pPr>
+    </w:p>
+    <w:p>
+      <w:pPr>
+        <w:spacing w:before="0" w:after="0" w:line="240"/>
+        <w:ind w:right="0" w:left="720" w:firstLine="0"/>
+        <w:jc w:val="left"/>
+        <w:rPr>
+          <w:rFonts w:ascii="Times" w:hAnsi="Times" w:cs="Times" w:eastAsia="Times"/>
+          <w:b/>
+          <w:color w:val="000000"/>
+          <w:spacing w:val="0"/>
+          <w:position w:val="0"/>
+          <w:sz w:val="24"/>
+          <w:shd w:fill="auto" w:val="clear"/>
+        </w:rPr>
+      </w:pPr>
+      <w:r>
+        <w:rPr>
+          <w:rFonts w:ascii="Times" w:hAnsi="Times" w:cs="Times" w:eastAsia="Times"/>
+          <w:b/>
+          <w:color w:val="000000"/>
+          <w:spacing w:val="0"/>
+          <w:position w:val="0"/>
+          <w:sz w:val="24"/>
+          <w:shd w:fill="auto" w:val="clear"/>
+        </w:rPr>
+        <w:t xml:space="preserve">TestFourHeap-</w:t>
+      </w:r>
+    </w:p>
+    <w:p>
+      <w:pPr>
+        <w:spacing w:before="0" w:after="0" w:line="240"/>
+        <w:ind w:right="0" w:left="720" w:firstLine="0"/>
+        <w:jc w:val="left"/>
+        <w:rPr>
+          <w:rFonts w:ascii="Times" w:hAnsi="Times" w:cs="Times" w:eastAsia="Times"/>
+          <w:b/>
+          <w:color w:val="000000"/>
+          <w:spacing w:val="0"/>
+          <w:position w:val="0"/>
+          <w:sz w:val="24"/>
+          <w:shd w:fill="auto" w:val="clear"/>
+        </w:rPr>
+      </w:pPr>
+    </w:p>
+    <w:p>
+      <w:pPr>
+        <w:spacing w:before="0" w:after="0" w:line="240"/>
+        <w:ind w:right="0" w:left="720" w:firstLine="0"/>
+        <w:jc w:val="left"/>
+        <w:rPr>
+          <w:rFonts w:ascii="Times" w:hAnsi="Times" w:cs="Times" w:eastAsia="Times"/>
+          <w:b/>
+          <w:color w:val="000000"/>
+          <w:spacing w:val="0"/>
+          <w:position w:val="0"/>
+          <w:sz w:val="24"/>
+          <w:shd w:fill="auto" w:val="clear"/>
+        </w:rPr>
+      </w:pPr>
+      <w:r>
+        <w:rPr>
+          <w:rFonts w:ascii="Times" w:hAnsi="Times" w:cs="Times" w:eastAsia="Times"/>
+          <w:b/>
+          <w:color w:val="000000"/>
+          <w:spacing w:val="0"/>
+          <w:position w:val="0"/>
+          <w:sz w:val="24"/>
+          <w:shd w:fill="auto" w:val="clear"/>
+        </w:rPr>
+        <w:t xml:space="preserve">TestMoveToFrontList-</w:t>
+      </w:r>
+    </w:p>
+    <w:p>
+      <w:pPr>
+        <w:spacing w:before="0" w:after="0" w:line="240"/>
+        <w:ind w:right="0" w:left="720" w:firstLine="0"/>
+        <w:jc w:val="left"/>
+        <w:rPr>
+          <w:rFonts w:ascii="Times" w:hAnsi="Times" w:cs="Times" w:eastAsia="Times"/>
+          <w:b/>
+          <w:color w:val="000000"/>
+          <w:spacing w:val="0"/>
+          <w:position w:val="0"/>
+          <w:sz w:val="24"/>
+          <w:shd w:fill="auto" w:val="clear"/>
+        </w:rPr>
+      </w:pPr>
+    </w:p>
+    <w:p>
+      <w:pPr>
+        <w:spacing w:before="0" w:after="0" w:line="240"/>
+        <w:ind w:right="0" w:left="720" w:firstLine="0"/>
+        <w:jc w:val="left"/>
+        <w:rPr>
+          <w:rFonts w:ascii="Times" w:hAnsi="Times" w:cs="Times" w:eastAsia="Times"/>
+          <w:b/>
+          <w:color w:val="000000"/>
+          <w:spacing w:val="0"/>
+          <w:position w:val="0"/>
+          <w:sz w:val="24"/>
+          <w:shd w:fill="auto" w:val="clear"/>
+        </w:rPr>
+      </w:pPr>
+      <w:r>
+        <w:rPr>
+          <w:rFonts w:ascii="Times" w:hAnsi="Times" w:cs="Times" w:eastAsia="Times"/>
+          <w:b/>
+          <w:color w:val="000000"/>
+          <w:spacing w:val="0"/>
+          <w:position w:val="0"/>
+          <w:sz w:val="24"/>
+          <w:shd w:fill="auto" w:val="clear"/>
+        </w:rPr>
         <w:t xml:space="preserve">c) What boundary cases did you consider?</w:t>
       </w:r>
     </w:p>
@@ -702,6 +1155,127 @@
           <w:shd w:fill="auto" w:val="clear"/>
         </w:rPr>
       </w:pPr>
+      <w:r>
+        <w:rPr>
+          <w:rFonts w:ascii="Times" w:hAnsi="Times" w:cs="Times" w:eastAsia="Times"/>
+          <w:color w:val="000000"/>
+          <w:spacing w:val="0"/>
+          <w:position w:val="0"/>
+          <w:sz w:val="24"/>
+          <w:shd w:fill="auto" w:val="clear"/>
+        </w:rPr>
+        <w:t xml:space="preserve">TestAVLTree-Empty tree, single root as the tree, and all of the 4 cases that cause </w:t>
+        <w:tab/>
+      </w:r>
+    </w:p>
+    <w:p>
+      <w:pPr>
+        <w:spacing w:before="0" w:after="0" w:line="240"/>
+        <w:ind w:right="0" w:left="720" w:firstLine="0"/>
+        <w:jc w:val="left"/>
+        <w:rPr>
+          <w:rFonts w:ascii="Times" w:hAnsi="Times" w:cs="Times" w:eastAsia="Times"/>
+          <w:color w:val="000000"/>
+          <w:spacing w:val="0"/>
+          <w:position w:val="0"/>
+          <w:sz w:val="24"/>
+          <w:shd w:fill="auto" w:val="clear"/>
+        </w:rPr>
+      </w:pPr>
+      <w:r>
+        <w:rPr>
+          <w:rFonts w:ascii="Times" w:hAnsi="Times" w:cs="Times" w:eastAsia="Times"/>
+          <w:color w:val="000000"/>
+          <w:spacing w:val="0"/>
+          <w:position w:val="0"/>
+          <w:sz w:val="24"/>
+          <w:shd w:fill="auto" w:val="clear"/>
+        </w:rPr>
+        <w:tab/>
+        <w:t xml:space="preserve">an inbalance in the tree.</w:t>
+      </w:r>
+    </w:p>
+    <w:p>
+      <w:pPr>
+        <w:spacing w:before="0" w:after="0" w:line="240"/>
+        <w:ind w:right="0" w:left="720" w:firstLine="0"/>
+        <w:jc w:val="left"/>
+        <w:rPr>
+          <w:rFonts w:ascii="Times" w:hAnsi="Times" w:cs="Times" w:eastAsia="Times"/>
+          <w:color w:val="000000"/>
+          <w:spacing w:val="0"/>
+          <w:position w:val="0"/>
+          <w:sz w:val="24"/>
+          <w:shd w:fill="auto" w:val="clear"/>
+        </w:rPr>
+      </w:pPr>
+    </w:p>
+    <w:p>
+      <w:pPr>
+        <w:spacing w:before="0" w:after="0" w:line="240"/>
+        <w:ind w:right="0" w:left="720" w:firstLine="0"/>
+        <w:jc w:val="left"/>
+        <w:rPr>
+          <w:rFonts w:ascii="Times" w:hAnsi="Times" w:cs="Times" w:eastAsia="Times"/>
+          <w:color w:val="000000"/>
+          <w:spacing w:val="0"/>
+          <w:position w:val="0"/>
+          <w:sz w:val="24"/>
+          <w:shd w:fill="auto" w:val="clear"/>
+        </w:rPr>
+      </w:pPr>
+      <w:r>
+        <w:rPr>
+          <w:rFonts w:ascii="Times" w:hAnsi="Times" w:cs="Times" w:eastAsia="Times"/>
+          <w:color w:val="000000"/>
+          <w:spacing w:val="0"/>
+          <w:position w:val="0"/>
+          <w:sz w:val="24"/>
+          <w:shd w:fill="auto" w:val="clear"/>
+        </w:rPr>
+        <w:t xml:space="preserve">TestFourHeap-</w:t>
+      </w:r>
+    </w:p>
+    <w:p>
+      <w:pPr>
+        <w:spacing w:before="0" w:after="0" w:line="240"/>
+        <w:ind w:right="0" w:left="720" w:firstLine="0"/>
+        <w:jc w:val="left"/>
+        <w:rPr>
+          <w:rFonts w:ascii="Times" w:hAnsi="Times" w:cs="Times" w:eastAsia="Times"/>
+          <w:color w:val="000000"/>
+          <w:spacing w:val="0"/>
+          <w:position w:val="0"/>
+          <w:sz w:val="24"/>
+          <w:shd w:fill="auto" w:val="clear"/>
+        </w:rPr>
+      </w:pPr>
+    </w:p>
+    <w:p>
+      <w:pPr>
+        <w:spacing w:before="0" w:after="0" w:line="240"/>
+        <w:ind w:right="0" w:left="720" w:firstLine="0"/>
+        <w:jc w:val="left"/>
+        <w:rPr>
+          <w:rFonts w:ascii="Times" w:hAnsi="Times" w:cs="Times" w:eastAsia="Times"/>
+          <w:color w:val="000000"/>
+          <w:spacing w:val="0"/>
+          <w:position w:val="0"/>
+          <w:sz w:val="24"/>
+          <w:shd w:fill="auto" w:val="clear"/>
+        </w:rPr>
+      </w:pPr>
+      <w:r>
+        <w:rPr>
+          <w:rFonts w:ascii="Times" w:hAnsi="Times" w:cs="Times" w:eastAsia="Times"/>
+          <w:color w:val="000000"/>
+          <w:spacing w:val="0"/>
+          <w:position w:val="0"/>
+          <w:sz w:val="24"/>
+          <w:shd w:fill="auto" w:val="clear"/>
+        </w:rPr>
+        <w:t xml:space="preserve">TestMoveToFrontList-</w:t>
+      </w:r>
     </w:p>
     <w:p>
       <w:pPr>
@@ -752,7 +1326,7 @@
       <w:pPr>
         <w:numPr>
           <w:ilvl w:val="0"/>
-          <w:numId w:val="13"/>
+          <w:numId w:val="14"/>
         </w:numPr>
         <w:tabs>
           <w:tab w:val="left" w:pos="720" w:leader="none"/>
@@ -836,6 +1410,78 @@
           <w:sz w:val="24"/>
           <w:shd w:fill="auto" w:val="clear"/>
         </w:rPr>
+        <w:t xml:space="preserve">It needs an internal data structure to store all of the data of the BST so that it can traverse the tree. If it were just a reference and hasNext was only checking if it wasn't null, then once the reference got all the way to the bottom of the left side, it would have no way to process anything more right of this on the tree.</w:t>
+      </w:r>
+    </w:p>
+    <w:p>
+      <w:pPr>
+        <w:spacing w:before="0" w:after="0" w:line="240"/>
+        <w:ind w:right="0" w:left="720" w:firstLine="0"/>
+        <w:jc w:val="left"/>
+        <w:rPr>
+          <w:rFonts w:ascii="Times" w:hAnsi="Times" w:cs="Times" w:eastAsia="Times"/>
+          <w:b/>
+          <w:color w:val="000000"/>
+          <w:spacing w:val="0"/>
+          <w:position w:val="0"/>
+          <w:sz w:val="24"/>
+          <w:shd w:fill="auto" w:val="clear"/>
+        </w:rPr>
+      </w:pPr>
+      <w:r>
+        <w:rPr>
+          <w:rFonts w:ascii="Times" w:hAnsi="Times" w:cs="Times" w:eastAsia="Times"/>
+          <w:b/>
+          <w:color w:val="000000"/>
+          <w:spacing w:val="0"/>
+          <w:position w:val="0"/>
+          <w:sz w:val="24"/>
+          <w:shd w:fill="auto" w:val="clear"/>
+        </w:rPr>
+        <w:t xml:space="preserve">In other words, it needs a data structure in order to "work its way back up" during the traversal.</w:t>
+      </w:r>
+    </w:p>
+    <w:p>
+      <w:pPr>
+        <w:spacing w:before="0" w:after="0" w:line="240"/>
+        <w:ind w:right="0" w:left="720" w:firstLine="0"/>
+        <w:jc w:val="left"/>
+        <w:rPr>
+          <w:rFonts w:ascii="Times" w:hAnsi="Times" w:cs="Times" w:eastAsia="Times"/>
+          <w:b/>
+          <w:color w:val="000000"/>
+          <w:spacing w:val="0"/>
+          <w:position w:val="0"/>
+          <w:sz w:val="24"/>
+          <w:shd w:fill="auto" w:val="clear"/>
+        </w:rPr>
+      </w:pPr>
+    </w:p>
+    <w:p>
+      <w:pPr>
+        <w:spacing w:before="0" w:after="0" w:line="240"/>
+        <w:ind w:right="0" w:left="720" w:firstLine="0"/>
+        <w:jc w:val="left"/>
+        <w:rPr>
+          <w:rFonts w:ascii="Times" w:hAnsi="Times" w:cs="Times" w:eastAsia="Times"/>
+          <w:b/>
+          <w:color w:val="000000"/>
+          <w:spacing w:val="0"/>
+          <w:position w:val="0"/>
+          <w:sz w:val="24"/>
+          <w:shd w:fill="auto" w:val="clear"/>
+        </w:rPr>
+      </w:pPr>
+      <w:r>
+        <w:rPr>
+          <w:rFonts w:ascii="Times" w:hAnsi="Times" w:cs="Times" w:eastAsia="Times"/>
+          <w:b/>
+          <w:color w:val="000000"/>
+          <w:spacing w:val="0"/>
+          <w:position w:val="0"/>
+          <w:sz w:val="24"/>
+          <w:shd w:fill="auto" w:val="clear"/>
+        </w:rPr>
         <w:t xml:space="preserve">b) If you were to write an iterator specifically for the AVL Tree, how could you guarantee that no </w:t>
       </w:r>
     </w:p>
@@ -996,7 +1642,7 @@
       <w:pPr>
         <w:numPr>
           <w:ilvl w:val="0"/>
-          <w:numId w:val="15"/>
+          <w:numId w:val="16"/>
         </w:numPr>
         <w:tabs>
           <w:tab w:val="left" w:pos="720" w:leader="none"/>
@@ -1154,7 +1800,7 @@
       <w:pPr>
         <w:numPr>
           <w:ilvl w:val="0"/>
-          <w:numId w:val="17"/>
+          <w:numId w:val="18"/>
         </w:numPr>
         <w:tabs>
           <w:tab w:val="left" w:pos="720" w:leader="none"/>
@@ -1299,7 +1945,7 @@
       <w:pPr>
         <w:numPr>
           <w:ilvl w:val="0"/>
-          <w:numId w:val="19"/>
+          <w:numId w:val="20"/>
         </w:numPr>
         <w:tabs>
           <w:tab w:val="left" w:pos="720" w:leader="none"/>
@@ -2022,7 +2668,7 @@
       <w:pPr>
         <w:numPr>
           <w:ilvl w:val="0"/>
-          <w:numId w:val="23"/>
+          <w:numId w:val="24"/>
         </w:numPr>
         <w:tabs>
           <w:tab w:val="left" w:pos="720" w:leader="none"/>
@@ -2362,7 +3008,7 @@
       <w:pPr>
         <w:numPr>
           <w:ilvl w:val="0"/>
-          <w:numId w:val="26"/>
+          <w:numId w:val="27"/>
         </w:numPr>
         <w:tabs>
           <w:tab w:val="left" w:pos="720" w:leader="none"/>
@@ -2906,7 +3552,7 @@
       <w:pPr>
         <w:numPr>
           <w:ilvl w:val="0"/>
-          <w:numId w:val="30"/>
+          <w:numId w:val="31"/>
         </w:numPr>
         <w:tabs>
           <w:tab w:val="left" w:pos="720" w:leader="none"/>
@@ -3179,7 +3825,7 @@
       <w:pPr>
         <w:numPr>
           <w:ilvl w:val="0"/>
-          <w:numId w:val="32"/>
+          <w:numId w:val="33"/>
         </w:numPr>
         <w:tabs>
           <w:tab w:val="left" w:pos="720" w:leader="none"/>
@@ -3348,7 +3994,7 @@
           <w:sz w:val="24"/>
           <w:shd w:fill="auto" w:val="clear"/>
         </w:rPr>
-        <w:t xml:space="preserve">For phase A, we split the work pretty evenly by splitting step 2 and 3 in half, then both contributed to JUnit tests.</w:t>
+        <w:t xml:space="preserve">For phase A, we split the work pretty evenly by splitting step 2 and 3 in half, then both contributed to JUnit tests. We mostly communicated via text message and talked after class.</w:t>
       </w:r>
     </w:p>
     <w:p>
@@ -3552,6 +4198,34 @@
           <w:shd w:fill="auto" w:val="clear"/>
         </w:rPr>
         <w:t xml:space="preserve">            processing of cmd line args</w:t>
+      </w:r>
+    </w:p>
+    <w:p>
+      <w:pPr>
+        <w:spacing w:before="0" w:after="0" w:line="240"/>
+        <w:ind w:right="0" w:left="0" w:firstLine="0"/>
+        <w:jc w:val="left"/>
+        <w:rPr>
+          <w:rFonts w:ascii="Times" w:hAnsi="Times" w:cs="Times" w:eastAsia="Times"/>
+          <w:b/>
+          <w:color w:val="000000"/>
+          <w:spacing w:val="0"/>
+          <w:position w:val="0"/>
+          <w:sz w:val="24"/>
+          <w:shd w:fill="auto" w:val="clear"/>
+        </w:rPr>
+      </w:pPr>
+      <w:r>
+        <w:rPr>
+          <w:rFonts w:ascii="Times" w:hAnsi="Times" w:cs="Times" w:eastAsia="Times"/>
+          <w:b/>
+          <w:color w:val="000000"/>
+          <w:spacing w:val="0"/>
+          <w:position w:val="0"/>
+          <w:sz w:val="24"/>
+          <w:shd w:fill="auto" w:val="clear"/>
+        </w:rPr>
+        <w:t xml:space="preserve">            JUnit tests</w:t>
       </w:r>
     </w:p>
     <w:p>
@@ -3683,7 +4357,36 @@
           <w:shd w:fill="auto" w:val="clear"/>
         </w:rPr>
         <w:tab/>
-        <w:t xml:space="preserve">  ...</w:t>
+        <w:t xml:space="preserve">JUnit tests  </w:t>
+      </w:r>
+    </w:p>
+    <w:p>
+      <w:pPr>
+        <w:spacing w:before="0" w:after="0" w:line="240"/>
+        <w:ind w:right="0" w:left="0" w:firstLine="0"/>
+        <w:jc w:val="left"/>
+        <w:rPr>
+          <w:rFonts w:ascii="Times" w:hAnsi="Times" w:cs="Times" w:eastAsia="Times"/>
+          <w:b/>
+          <w:color w:val="000000"/>
+          <w:spacing w:val="0"/>
+          <w:position w:val="0"/>
+          <w:sz w:val="24"/>
+          <w:shd w:fill="auto" w:val="clear"/>
+        </w:rPr>
+      </w:pPr>
+      <w:r>
+        <w:rPr>
+          <w:rFonts w:ascii="Times" w:hAnsi="Times" w:cs="Times" w:eastAsia="Times"/>
+          <w:b/>
+          <w:color w:val="000000"/>
+          <w:spacing w:val="0"/>
+          <w:position w:val="0"/>
+          <w:sz w:val="24"/>
+          <w:shd w:fill="auto" w:val="clear"/>
+        </w:rPr>
+        <w:tab/>
+        <w:t xml:space="preserve">...</w:t>
       </w:r>
     </w:p>
     <w:p>
@@ -4068,28 +4771,28 @@
   <w:num w:numId="11">
     <w:abstractNumId w:val="48"/>
   </w:num>
-  <w:num w:numId="13">
+  <w:num w:numId="14">
     <w:abstractNumId w:val="42"/>
   </w:num>
-  <w:num w:numId="15">
+  <w:num w:numId="16">
     <w:abstractNumId w:val="36"/>
   </w:num>
-  <w:num w:numId="17">
+  <w:num w:numId="18">
     <w:abstractNumId w:val="30"/>
   </w:num>
-  <w:num w:numId="19">
+  <w:num w:numId="20">
     <w:abstractNumId w:val="24"/>
   </w:num>
-  <w:num w:numId="23">
+  <w:num w:numId="24">
     <w:abstractNumId w:val="18"/>
   </w:num>
-  <w:num w:numId="26">
+  <w:num w:numId="27">
     <w:abstractNumId w:val="12"/>
   </w:num>
-  <w:num w:numId="30">
+  <w:num w:numId="31">
     <w:abstractNumId w:val="6"/>
   </w:num>
-  <w:num w:numId="32">
+  <w:num w:numId="33">
     <w:abstractNumId w:val="0"/>
   </w:num>
 </w:numbering>

</xml_diff>

<commit_message>
Experiments and other clean up
</commit_message>
<xml_diff>
--- a/README.docx
+++ b/README.docx
@@ -5568,6 +5568,74 @@
         <w:ind w:right="0" w:left="720" w:firstLine="0"/>
         <w:jc w:val="left"/>
         <w:rPr>
+          <w:rFonts w:ascii="Consolas" w:hAnsi="Consolas" w:cs="Consolas" w:eastAsia="Consolas"/>
+          <w:color w:val="000000"/>
+          <w:spacing w:val="0"/>
+          <w:position w:val="0"/>
+          <w:sz w:val="20"/>
+          <w:shd w:fill="auto" w:val="clear"/>
+        </w:rPr>
+      </w:pPr>
+      <w:r>
+        <w:rPr>
+          <w:rFonts w:ascii="Consolas" w:hAnsi="Consolas" w:cs="Consolas" w:eastAsia="Consolas"/>
+          <w:color w:val="000000"/>
+          <w:spacing w:val="0"/>
+          <w:position w:val="0"/>
+          <w:sz w:val="20"/>
+          <w:shd w:fill="auto" w:val="clear"/>
+        </w:rPr>
+        <w:t xml:space="preserve">2.6204557854975593E-4</w:t>
+      </w:r>
+    </w:p>
+    <w:p>
+      <w:pPr>
+        <w:spacing w:before="0" w:after="0" w:line="240"/>
+        <w:ind w:right="0" w:left="720" w:firstLine="0"/>
+        <w:jc w:val="left"/>
+        <w:rPr>
+          <w:rFonts w:ascii="Consolas" w:hAnsi="Consolas" w:cs="Consolas" w:eastAsia="Consolas"/>
+          <w:color w:val="auto"/>
+          <w:spacing w:val="0"/>
+          <w:position w:val="0"/>
+          <w:sz w:val="20"/>
+          <w:shd w:fill="auto" w:val="clear"/>
+        </w:rPr>
+      </w:pPr>
+      <w:r>
+        <w:rPr>
+          <w:rFonts w:ascii="Consolas" w:hAnsi="Consolas" w:cs="Consolas" w:eastAsia="Consolas"/>
+          <w:color w:val="000000"/>
+          <w:spacing w:val="0"/>
+          <w:position w:val="0"/>
+          <w:sz w:val="20"/>
+          <w:shd w:fill="auto" w:val="clear"/>
+        </w:rPr>
+        <w:t xml:space="preserve">Compared Romeo and Juliet to Hamlet</w:t>
+      </w:r>
+    </w:p>
+    <w:p>
+      <w:pPr>
+        <w:spacing w:before="0" w:after="0" w:line="240"/>
+        <w:ind w:right="0" w:left="720" w:firstLine="0"/>
+        <w:jc w:val="left"/>
+        <w:rPr>
+          <w:rFonts w:ascii="Times" w:hAnsi="Times" w:cs="Times" w:eastAsia="Times"/>
+          <w:b/>
+          <w:color w:val="000000"/>
+          <w:spacing w:val="0"/>
+          <w:position w:val="0"/>
+          <w:sz w:val="24"/>
+          <w:shd w:fill="auto" w:val="clear"/>
+        </w:rPr>
+      </w:pPr>
+    </w:p>
+    <w:p>
+      <w:pPr>
+        <w:spacing w:before="0" w:after="0" w:line="240"/>
+        <w:ind w:right="0" w:left="720" w:firstLine="0"/>
+        <w:jc w:val="left"/>
+        <w:rPr>
           <w:rFonts w:ascii="Times" w:hAnsi="Times" w:cs="Times" w:eastAsia="Times"/>
           <w:b/>
           <w:color w:val="000000"/>
@@ -5596,6 +5664,75 @@
         <w:ind w:right="0" w:left="720" w:firstLine="0"/>
         <w:jc w:val="left"/>
         <w:rPr>
+          <w:rFonts w:ascii="Consolas" w:hAnsi="Consolas" w:cs="Consolas" w:eastAsia="Consolas"/>
+          <w:color w:val="auto"/>
+          <w:spacing w:val="0"/>
+          <w:position w:val="0"/>
+          <w:sz w:val="20"/>
+          <w:shd w:fill="auto" w:val="clear"/>
+        </w:rPr>
+      </w:pPr>
+      <w:r>
+        <w:rPr>
+          <w:rFonts w:ascii="Consolas" w:hAnsi="Consolas" w:cs="Consolas" w:eastAsia="Consolas"/>
+          <w:color w:val="000000"/>
+          <w:spacing w:val="0"/>
+          <w:position w:val="0"/>
+          <w:sz w:val="20"/>
+          <w:shd w:fill="auto" w:val="clear"/>
+        </w:rPr>
+        <w:t xml:space="preserve">1.3796952709500807E-4</w:t>
+      </w:r>
+    </w:p>
+    <w:p>
+      <w:pPr>
+        <w:spacing w:before="0" w:after="0" w:line="240"/>
+        <w:ind w:right="0" w:left="720" w:firstLine="0"/>
+        <w:jc w:val="left"/>
+        <w:rPr>
+          <w:rFonts w:ascii="Times" w:hAnsi="Times" w:cs="Times" w:eastAsia="Times"/>
+          <w:b/>
+          <w:color w:val="000000"/>
+          <w:spacing w:val="0"/>
+          <w:position w:val="0"/>
+          <w:sz w:val="24"/>
+          <w:shd w:fill="auto" w:val="clear"/>
+        </w:rPr>
+      </w:pPr>
+      <w:r>
+        <w:rPr>
+          <w:rFonts w:ascii="Consolas" w:hAnsi="Consolas" w:cs="Consolas" w:eastAsia="Consolas"/>
+          <w:color w:val="auto"/>
+          <w:spacing w:val="0"/>
+          <w:position w:val="0"/>
+          <w:sz w:val="20"/>
+          <w:shd w:fill="auto" w:val="clear"/>
+        </w:rPr>
+        <w:t xml:space="preserve">Compared  The Essays Or Counsels, Civil And Moral, Of Francis Ld. to The Advancement of Learning</w:t>
+      </w:r>
+    </w:p>
+    <w:p>
+      <w:pPr>
+        <w:spacing w:before="0" w:after="0" w:line="240"/>
+        <w:ind w:right="0" w:left="720" w:firstLine="0"/>
+        <w:jc w:val="left"/>
+        <w:rPr>
+          <w:rFonts w:ascii="Times" w:hAnsi="Times" w:cs="Times" w:eastAsia="Times"/>
+          <w:b/>
+          <w:color w:val="000000"/>
+          <w:spacing w:val="0"/>
+          <w:position w:val="0"/>
+          <w:sz w:val="24"/>
+          <w:shd w:fill="auto" w:val="clear"/>
+        </w:rPr>
+      </w:pPr>
+    </w:p>
+    <w:p>
+      <w:pPr>
+        <w:spacing w:before="0" w:after="0" w:line="240"/>
+        <w:ind w:right="0" w:left="720" w:firstLine="0"/>
+        <w:jc w:val="left"/>
+        <w:rPr>
           <w:rFonts w:ascii="Times" w:hAnsi="Times" w:cs="Times" w:eastAsia="Times"/>
           <w:b/>
           <w:color w:val="000000"/>
@@ -5625,6 +5762,7 @@
         <w:jc w:val="left"/>
         <w:rPr>
           <w:rFonts w:ascii="Times" w:hAnsi="Times" w:cs="Times" w:eastAsia="Times"/>
+          <w:b/>
           <w:color w:val="000000"/>
           <w:spacing w:val="0"/>
           <w:position w:val="0"/>
@@ -5643,6 +5781,69 @@
           <w:shd w:fill="auto" w:val="clear"/>
         </w:rPr>
         <w:t xml:space="preserve">According to the results of your experiments, did Bacon write Shakespeare's plays?</w:t>
+      </w:r>
+    </w:p>
+    <w:p>
+      <w:pPr>
+        <w:spacing w:before="0" w:after="0" w:line="240"/>
+        <w:ind w:right="0" w:left="720" w:firstLine="0"/>
+        <w:jc w:val="left"/>
+        <w:rPr>
+          <w:rFonts w:ascii="Consolas" w:hAnsi="Consolas" w:cs="Consolas" w:eastAsia="Consolas"/>
+          <w:color w:val="000000"/>
+          <w:spacing w:val="0"/>
+          <w:position w:val="0"/>
+          <w:sz w:val="20"/>
+          <w:shd w:fill="auto" w:val="clear"/>
+        </w:rPr>
+      </w:pPr>
+      <w:r>
+        <w:rPr>
+          <w:rFonts w:ascii="Consolas" w:hAnsi="Consolas" w:cs="Consolas" w:eastAsia="Consolas"/>
+          <w:color w:val="000000"/>
+          <w:spacing w:val="0"/>
+          <w:position w:val="0"/>
+          <w:sz w:val="20"/>
+          <w:shd w:fill="auto" w:val="clear"/>
+        </w:rPr>
+        <w:t xml:space="preserve">7.053996062610793E-</w:t>
+      </w:r>
+      <w:r>
+        <w:rPr>
+          <w:rFonts w:ascii="Consolas" w:hAnsi="Consolas" w:cs="Consolas" w:eastAsia="Consolas"/>
+          <w:color w:val="000000"/>
+          <w:spacing w:val="0"/>
+          <w:position w:val="0"/>
+          <w:sz w:val="20"/>
+          <w:shd w:fill="auto" w:val="clear"/>
+        </w:rPr>
+        <w:t xml:space="preserve">4</w:t>
+      </w:r>
+    </w:p>
+    <w:p>
+      <w:pPr>
+        <w:spacing w:before="0" w:after="0" w:line="240"/>
+        <w:ind w:right="0" w:left="720" w:firstLine="0"/>
+        <w:jc w:val="left"/>
+        <w:rPr>
+          <w:rFonts w:ascii="Times" w:hAnsi="Times" w:cs="Times" w:eastAsia="Times"/>
+          <w:color w:val="000000"/>
+          <w:spacing w:val="0"/>
+          <w:position w:val="0"/>
+          <w:sz w:val="24"/>
+          <w:shd w:fill="auto" w:val="clear"/>
+        </w:rPr>
+      </w:pPr>
+      <w:r>
+        <w:rPr>
+          <w:rFonts w:ascii="Consolas" w:hAnsi="Consolas" w:cs="Consolas" w:eastAsia="Consolas"/>
+          <w:color w:val="000000"/>
+          <w:spacing w:val="0"/>
+          <w:position w:val="0"/>
+          <w:sz w:val="20"/>
+          <w:shd w:fill="auto" w:val="clear"/>
+        </w:rPr>
+        <w:t xml:space="preserve">compared Romeo and Juliet to The New Atlantis. According to the data, Bacon did NOT write Shakespeares play! Congratulations Shakespeare, you're not a fraud!!</w:t>
       </w:r>
     </w:p>
     <w:p>
@@ -6068,7 +6269,7 @@
           <w:shd w:fill="auto" w:val="clear"/>
         </w:rPr>
         <w:tab/>
-        <w:t xml:space="preserve">Sorter.heapSort</w:t>
+        <w:t xml:space="preserve">HeapSort</w:t>
       </w:r>
     </w:p>
     <w:p>
@@ -6270,6 +6471,35 @@
         </w:rPr>
         <w:tab/>
         <w:t xml:space="preserve">Hashing experimentation</w:t>
+      </w:r>
+    </w:p>
+    <w:p>
+      <w:pPr>
+        <w:spacing w:before="0" w:after="0" w:line="240"/>
+        <w:ind w:right="0" w:left="0" w:firstLine="0"/>
+        <w:jc w:val="left"/>
+        <w:rPr>
+          <w:rFonts w:ascii="Times" w:hAnsi="Times" w:cs="Times" w:eastAsia="Times"/>
+          <w:b/>
+          <w:color w:val="000000"/>
+          <w:spacing w:val="0"/>
+          <w:position w:val="0"/>
+          <w:sz w:val="24"/>
+          <w:shd w:fill="auto" w:val="clear"/>
+        </w:rPr>
+      </w:pPr>
+      <w:r>
+        <w:rPr>
+          <w:rFonts w:ascii="Times" w:hAnsi="Times" w:cs="Times" w:eastAsia="Times"/>
+          <w:b/>
+          <w:color w:val="000000"/>
+          <w:spacing w:val="0"/>
+          <w:position w:val="0"/>
+          <w:sz w:val="24"/>
+          <w:shd w:fill="auto" w:val="clear"/>
+        </w:rPr>
+        <w:tab/>
+        <w:t xml:space="preserve">Correleator experimentation</w:t>
       </w:r>
     </w:p>
     <w:p>

</xml_diff>

<commit_message>
readme stuff, code clean up, couple added tests
</commit_message>
<xml_diff>
--- a/README.docx
+++ b/README.docx
@@ -550,7 +550,8 @@
         <w:jc w:val="left"/>
         <w:rPr>
           <w:rFonts w:ascii="Times" w:cs="Times" w:eastAsia="Times" w:hAnsi="Times"/>
-          <w:b/>
+          <w:b w:val="false"/>
+          <w:bCs w:val="false"/>
           <w:color w:val="000000"/>
           <w:spacing w:val="0"/>
           <w:sz w:val="24"/>
@@ -568,6 +569,17 @@
         </w:rPr>
         <w:tab/>
         <w:tab/>
+      </w:r>
+      <w:r>
+        <w:rPr>
+          <w:rFonts w:ascii="Times" w:cs="Times" w:eastAsia="Times" w:hAnsi="Times"/>
+          <w:b w:val="false"/>
+          <w:bCs w:val="false"/>
+          <w:color w:val="000000"/>
+          <w:spacing w:val="0"/>
+          <w:sz w:val="24"/>
+          <w:shd w:fill="FFFFFF" w:val="clear"/>
+        </w:rPr>
         <w:t>Reggie ~ 48+ hours</w:t>
       </w:r>
     </w:p>
@@ -583,17 +595,19 @@
         <w:jc w:val="left"/>
         <w:rPr>
           <w:rFonts w:ascii="Times" w:cs="Times" w:eastAsia="Times" w:hAnsi="Times"/>
-          <w:b/>
-          <w:color w:val="000000"/>
-          <w:spacing w:val="0"/>
-          <w:sz w:val="24"/>
-          <w:shd w:fill="FFFFFF" w:val="clear"/>
-        </w:rPr>
-      </w:pPr>
-      <w:r>
-        <w:rPr>
-          <w:rFonts w:ascii="Times" w:cs="Times" w:eastAsia="Times" w:hAnsi="Times"/>
-          <w:b/>
+          <w:b w:val="false"/>
+          <w:bCs w:val="false"/>
+          <w:color w:val="000000"/>
+          <w:spacing w:val="0"/>
+          <w:sz w:val="24"/>
+          <w:shd w:fill="FFFFFF" w:val="clear"/>
+        </w:rPr>
+      </w:pPr>
+      <w:r>
+        <w:rPr>
+          <w:rFonts w:ascii="Times" w:cs="Times" w:eastAsia="Times" w:hAnsi="Times"/>
+          <w:b w:val="false"/>
+          <w:bCs w:val="false"/>
           <w:color w:val="000000"/>
           <w:spacing w:val="0"/>
           <w:sz w:val="24"/>
@@ -606,7 +620,8 @@
       <w:r>
         <w:rPr>
           <w:rFonts w:ascii="Times" w:cs="Times" w:eastAsia="Times" w:hAnsi="Times"/>
-          <w:b/>
+          <w:b w:val="false"/>
+          <w:bCs w:val="false"/>
           <w:color w:val="000000"/>
           <w:spacing w:val="0"/>
           <w:sz w:val="24"/>
@@ -652,7 +667,8 @@
         <w:jc w:val="left"/>
         <w:rPr>
           <w:rFonts w:ascii="Times" w:cs="Times" w:eastAsia="Times" w:hAnsi="Times"/>
-          <w:b/>
+          <w:b w:val="false"/>
+          <w:bCs w:val="false"/>
           <w:color w:val="000000"/>
           <w:spacing w:val="0"/>
           <w:sz w:val="24"/>
@@ -669,6 +685,17 @@
           <w:shd w:fill="FFFFFF" w:val="clear"/>
         </w:rPr>
         <w:tab/>
+      </w:r>
+      <w:r>
+        <w:rPr>
+          <w:rFonts w:ascii="Times" w:cs="Times" w:eastAsia="Times" w:hAnsi="Times"/>
+          <w:b w:val="false"/>
+          <w:bCs w:val="false"/>
+          <w:color w:val="000000"/>
+          <w:spacing w:val="0"/>
+          <w:sz w:val="24"/>
+          <w:shd w:fill="FFFFFF" w:val="clear"/>
+        </w:rPr>
         <w:t>Debugging.  Getting it "almost" working and then having to spend hours trying to figure out what small detail you missed that's creating madness.</w:t>
       </w:r>
     </w:p>
@@ -709,7 +736,8 @@
         <w:jc w:val="left"/>
         <w:rPr>
           <w:rFonts w:ascii="Times" w:cs="Times" w:eastAsia="Times" w:hAnsi="Times"/>
-          <w:b/>
+          <w:b w:val="false"/>
+          <w:bCs w:val="false"/>
           <w:color w:val="000000"/>
           <w:spacing w:val="0"/>
           <w:sz w:val="24"/>
@@ -726,6 +754,17 @@
           <w:shd w:fill="FFFFFF" w:val="clear"/>
         </w:rPr>
         <w:tab/>
+      </w:r>
+      <w:r>
+        <w:rPr>
+          <w:rFonts w:ascii="Times" w:cs="Times" w:eastAsia="Times" w:hAnsi="Times"/>
+          <w:b w:val="false"/>
+          <w:bCs w:val="false"/>
+          <w:color w:val="000000"/>
+          <w:spacing w:val="0"/>
+          <w:sz w:val="24"/>
+          <w:shd w:fill="FFFFFF" w:val="clear"/>
+        </w:rPr>
         <w:t>Possibly less emphasis on experimentation. Though I see the value and role of the experiments. Overall fun project</w:t>
       </w:r>
     </w:p>
@@ -961,17 +1000,19 @@
         <w:jc w:val="left"/>
         <w:rPr>
           <w:rFonts w:ascii="Times" w:cs="Times" w:eastAsia="Times" w:hAnsi="Times"/>
-          <w:b/>
-          <w:color w:val="000000"/>
-          <w:spacing w:val="0"/>
-          <w:sz w:val="24"/>
-          <w:shd w:fill="FFFFFF" w:val="clear"/>
-        </w:rPr>
-      </w:pPr>
-      <w:r>
-        <w:rPr>
-          <w:rFonts w:ascii="Times" w:cs="Times" w:eastAsia="Times" w:hAnsi="Times"/>
-          <w:b/>
+          <w:b w:val="false"/>
+          <w:bCs w:val="false"/>
+          <w:color w:val="000000"/>
+          <w:spacing w:val="0"/>
+          <w:sz w:val="24"/>
+          <w:shd w:fill="FFFFFF" w:val="clear"/>
+        </w:rPr>
+      </w:pPr>
+      <w:r>
+        <w:rPr>
+          <w:rFonts w:ascii="Times" w:cs="Times" w:eastAsia="Times" w:hAnsi="Times"/>
+          <w:b w:val="false"/>
+          <w:bCs w:val="false"/>
           <w:color w:val="000000"/>
           <w:spacing w:val="0"/>
           <w:sz w:val="24"/>
@@ -1029,7 +1070,8 @@
         <w:jc w:val="left"/>
         <w:rPr>
           <w:rFonts w:ascii="Times" w:cs="Times" w:eastAsia="Times" w:hAnsi="Times"/>
-          <w:b/>
+          <w:b w:val="false"/>
+          <w:bCs w:val="false"/>
           <w:color w:val="000000"/>
           <w:spacing w:val="0"/>
           <w:sz w:val="24"/>
@@ -1046,6 +1088,17 @@
           <w:shd w:fill="FFFFFF" w:val="clear"/>
         </w:rPr>
         <w:tab/>
+      </w:r>
+      <w:r>
+        <w:rPr>
+          <w:rFonts w:ascii="Times" w:cs="Times" w:eastAsia="Times" w:hAnsi="Times"/>
+          <w:b w:val="false"/>
+          <w:bCs w:val="false"/>
+          <w:color w:val="000000"/>
+          <w:spacing w:val="0"/>
+          <w:sz w:val="24"/>
+          <w:shd w:fill="FFFFFF" w:val="clear"/>
+        </w:rPr>
         <w:tab/>
         <w:t xml:space="preserve">I tested the count property, the height property, multiple cases of the </w:t>
         <w:tab/>
@@ -1129,8 +1182,37 @@
           <w:sz w:val="24"/>
           <w:shd w:fill="FFFFFF" w:val="clear"/>
         </w:rPr>
+      </w:r>
+    </w:p>
+    <w:p>
+      <w:pPr>
+        <w:pStyle w:val="style0"/>
+        <w:tabs>
+          <w:tab w:leader="none" w:pos="720" w:val="left"/>
+        </w:tabs>
+        <w:spacing w:after="0" w:before="0" w:line="240" w:lineRule="exact"/>
+        <w:ind w:hanging="0" w:left="0" w:right="0"/>
+        <w:contextualSpacing w:val="false"/>
+        <w:jc w:val="left"/>
+        <w:rPr>
+          <w:rFonts w:ascii="Times" w:cs="Times" w:eastAsia="Times" w:hAnsi="Times"/>
+          <w:b/>
+          <w:color w:val="000000"/>
+          <w:spacing w:val="0"/>
+          <w:sz w:val="24"/>
+          <w:shd w:fill="FFFFFF" w:val="clear"/>
+        </w:rPr>
+      </w:pPr>
+      <w:r>
+        <w:rPr>
+          <w:rFonts w:ascii="Times" w:cs="Times" w:eastAsia="Times" w:hAnsi="Times"/>
+          <w:b/>
+          <w:color w:val="000000"/>
+          <w:spacing w:val="0"/>
+          <w:sz w:val="24"/>
+          <w:shd w:fill="FFFFFF" w:val="clear"/>
+        </w:rPr>
         <w:tab/>
-        <w:t>TestFourHeap-</w:t>
       </w:r>
     </w:p>
     <w:p>
@@ -1161,6 +1243,73 @@
           <w:sz w:val="24"/>
           <w:shd w:fill="FFFFFF" w:val="clear"/>
         </w:rPr>
+        <w:t xml:space="preserve">TestFourHeap- </w:t>
+      </w:r>
+    </w:p>
+    <w:p>
+      <w:pPr>
+        <w:pStyle w:val="style0"/>
+        <w:tabs>
+          <w:tab w:leader="none" w:pos="720" w:val="left"/>
+        </w:tabs>
+        <w:spacing w:after="0" w:before="0" w:line="240" w:lineRule="exact"/>
+        <w:ind w:hanging="0" w:left="0" w:right="0"/>
+        <w:contextualSpacing w:val="false"/>
+        <w:jc w:val="left"/>
+        <w:rPr>
+          <w:rFonts w:ascii="Times" w:cs="Times" w:eastAsia="Times" w:hAnsi="Times"/>
+          <w:b w:val="false"/>
+          <w:bCs w:val="false"/>
+          <w:color w:val="000000"/>
+          <w:spacing w:val="0"/>
+          <w:sz w:val="24"/>
+          <w:shd w:fill="FFFFFF" w:val="clear"/>
+        </w:rPr>
+      </w:pPr>
+      <w:r>
+        <w:rPr>
+          <w:rFonts w:ascii="Times" w:cs="Times" w:eastAsia="Times" w:hAnsi="Times"/>
+          <w:b w:val="false"/>
+          <w:bCs w:val="false"/>
+          <w:color w:val="000000"/>
+          <w:spacing w:val="0"/>
+          <w:sz w:val="24"/>
+          <w:shd w:fill="FFFFFF" w:val="clear"/>
+        </w:rPr>
+        <w:t xml:space="preserve">I tested simple external functions such as isEmpty and size, as well as trivial things like exceptions being caught. </w:t>
+      </w:r>
+    </w:p>
+    <w:p>
+      <w:pPr>
+        <w:pStyle w:val="style0"/>
+        <w:tabs>
+          <w:tab w:leader="none" w:pos="720" w:val="left"/>
+        </w:tabs>
+        <w:spacing w:after="0" w:before="0" w:line="240" w:lineRule="exact"/>
+        <w:ind w:hanging="0" w:left="0" w:right="0"/>
+        <w:contextualSpacing w:val="false"/>
+        <w:jc w:val="left"/>
+        <w:rPr>
+          <w:rFonts w:ascii="Times" w:cs="Times" w:eastAsia="Times" w:hAnsi="Times"/>
+          <w:b w:val="false"/>
+          <w:bCs w:val="false"/>
+          <w:color w:val="000000"/>
+          <w:spacing w:val="0"/>
+          <w:sz w:val="24"/>
+          <w:shd w:fill="FFFFFF" w:val="clear"/>
+        </w:rPr>
+      </w:pPr>
+      <w:r>
+        <w:rPr>
+          <w:rFonts w:ascii="Times" w:cs="Times" w:eastAsia="Times" w:hAnsi="Times"/>
+          <w:b w:val="false"/>
+          <w:bCs w:val="false"/>
+          <w:color w:val="000000"/>
+          <w:spacing w:val="0"/>
+          <w:sz w:val="24"/>
+          <w:shd w:fill="FFFFFF" w:val="clear"/>
+        </w:rPr>
+        <w:t>Then I tested adding and removing one element from the heap, to ensure going back to an empty heap would not cause issues. Also rigorously tested deleteMin function, ensuring that the either the lowest value with the highest count was always returned, which in turn also tested the private helper functions 'percolate up' and 'percolate down'</w:t>
       </w:r>
     </w:p>
     <w:p>
@@ -1207,6 +1356,52 @@
         <w:jc w:val="left"/>
         <w:rPr>
           <w:rFonts w:ascii="Times" w:cs="Times" w:eastAsia="Times" w:hAnsi="Times"/>
+          <w:b w:val="false"/>
+          <w:bCs w:val="false"/>
+          <w:color w:val="000000"/>
+          <w:spacing w:val="0"/>
+          <w:sz w:val="24"/>
+          <w:shd w:fill="FFFFFF" w:val="clear"/>
+        </w:rPr>
+      </w:pPr>
+      <w:r>
+        <w:rPr>
+          <w:rFonts w:ascii="Times" w:cs="Times" w:eastAsia="Times" w:hAnsi="Times"/>
+          <w:b w:val="false"/>
+          <w:bCs w:val="false"/>
+          <w:color w:val="000000"/>
+          <w:spacing w:val="0"/>
+          <w:sz w:val="24"/>
+          <w:shd w:fill="FFFFFF" w:val="clear"/>
+        </w:rPr>
+        <w:tab/>
+      </w:r>
+      <w:r>
+        <w:rPr>
+          <w:rFonts w:ascii="Times" w:cs="Times" w:eastAsia="Times" w:hAnsi="Times"/>
+          <w:b w:val="false"/>
+          <w:bCs w:val="false"/>
+          <w:color w:val="000000"/>
+          <w:spacing w:val="0"/>
+          <w:sz w:val="24"/>
+          <w:shd w:fill="FFFFFF" w:val="clear"/>
+        </w:rPr>
+        <w:t>I began by testing trivial functions such as size. Then I made sure that whenever a given word is accessed for any reason, it is moved to the front of the list. I also made sure that regardless of the order the elements are inputted into the list, the last element inputted is always at the front of the list. Also made sure any additional inserts on an element which already exists in the list would increment the count of that element.</w:t>
+        <w:tab/>
+      </w:r>
+    </w:p>
+    <w:p>
+      <w:pPr>
+        <w:pStyle w:val="style0"/>
+        <w:tabs>
+          <w:tab w:leader="none" w:pos="720" w:val="left"/>
+        </w:tabs>
+        <w:spacing w:after="0" w:before="0" w:line="240" w:lineRule="exact"/>
+        <w:ind w:hanging="0" w:left="0" w:right="0"/>
+        <w:contextualSpacing w:val="false"/>
+        <w:jc w:val="left"/>
+        <w:rPr>
+          <w:rFonts w:ascii="Times" w:cs="Times" w:eastAsia="Times" w:hAnsi="Times"/>
           <w:b/>
           <w:color w:val="000000"/>
           <w:spacing w:val="0"/>
@@ -1269,7 +1464,8 @@
         <w:jc w:val="left"/>
         <w:rPr>
           <w:rFonts w:ascii="Times" w:cs="Times" w:eastAsia="Times" w:hAnsi="Times"/>
-          <w:b/>
+          <w:b w:val="false"/>
+          <w:bCs w:val="false"/>
           <w:color w:val="000000"/>
           <w:spacing w:val="0"/>
           <w:sz w:val="24"/>
@@ -1287,6 +1483,17 @@
         </w:rPr>
         <w:tab/>
         <w:tab/>
+      </w:r>
+      <w:r>
+        <w:rPr>
+          <w:rFonts w:ascii="Times" w:cs="Times" w:eastAsia="Times" w:hAnsi="Times"/>
+          <w:b w:val="false"/>
+          <w:bCs w:val="false"/>
+          <w:color w:val="000000"/>
+          <w:spacing w:val="0"/>
+          <w:sz w:val="24"/>
+          <w:shd w:fill="FFFFFF" w:val="clear"/>
+        </w:rPr>
         <w:t xml:space="preserve">Tested the 'external' features of size, counts of data, and the iterator. </w:t>
         <w:tab/>
         <w:tab/>
@@ -1443,7 +1650,8 @@
         <w:jc w:val="left"/>
         <w:rPr>
           <w:rFonts w:ascii="Times" w:cs="Times" w:eastAsia="Times" w:hAnsi="Times"/>
-          <w:b/>
+          <w:b w:val="false"/>
+          <w:bCs w:val="false"/>
           <w:color w:val="000000"/>
           <w:spacing w:val="0"/>
           <w:sz w:val="24"/>
@@ -1460,6 +1668,17 @@
           <w:shd w:fill="FFFFFF" w:val="clear"/>
         </w:rPr>
         <w:tab/>
+      </w:r>
+      <w:r>
+        <w:rPr>
+          <w:rFonts w:ascii="Times" w:cs="Times" w:eastAsia="Times" w:hAnsi="Times"/>
+          <w:b w:val="false"/>
+          <w:bCs w:val="false"/>
+          <w:color w:val="000000"/>
+          <w:spacing w:val="0"/>
+          <w:sz w:val="24"/>
+          <w:shd w:fill="FFFFFF" w:val="clear"/>
+        </w:rPr>
         <w:t xml:space="preserve">I did not test the iterator as there was no implimentation of it in this </w:t>
         <w:tab/>
         <w:t xml:space="preserve">class.  I did not directly test the finding of a node as I considered </w:t>
@@ -1476,17 +1695,19 @@
         <w:jc w:val="left"/>
         <w:rPr>
           <w:rFonts w:ascii="Times" w:cs="Times" w:eastAsia="Times" w:hAnsi="Times"/>
-          <w:b/>
-          <w:color w:val="000000"/>
-          <w:spacing w:val="0"/>
-          <w:sz w:val="24"/>
-          <w:shd w:fill="FFFFFF" w:val="clear"/>
-        </w:rPr>
-      </w:pPr>
-      <w:r>
-        <w:rPr>
-          <w:rFonts w:ascii="Times" w:cs="Times" w:eastAsia="Times" w:hAnsi="Times"/>
-          <w:b/>
+          <w:b w:val="false"/>
+          <w:bCs w:val="false"/>
+          <w:color w:val="000000"/>
+          <w:spacing w:val="0"/>
+          <w:sz w:val="24"/>
+          <w:shd w:fill="FFFFFF" w:val="clear"/>
+        </w:rPr>
+      </w:pPr>
+      <w:r>
+        <w:rPr>
+          <w:rFonts w:ascii="Times" w:cs="Times" w:eastAsia="Times" w:hAnsi="Times"/>
+          <w:b w:val="false"/>
+          <w:bCs w:val="false"/>
           <w:color w:val="000000"/>
           <w:spacing w:val="0"/>
           <w:sz w:val="24"/>
@@ -1505,17 +1726,19 @@
         <w:jc w:val="left"/>
         <w:rPr>
           <w:rFonts w:ascii="Times" w:cs="Times" w:eastAsia="Times" w:hAnsi="Times"/>
-          <w:b/>
-          <w:color w:val="000000"/>
-          <w:spacing w:val="0"/>
-          <w:sz w:val="24"/>
-          <w:shd w:fill="FFFFFF" w:val="clear"/>
-        </w:rPr>
-      </w:pPr>
-      <w:r>
-        <w:rPr>
-          <w:rFonts w:ascii="Times" w:cs="Times" w:eastAsia="Times" w:hAnsi="Times"/>
-          <w:b/>
+          <w:b w:val="false"/>
+          <w:bCs w:val="false"/>
+          <w:color w:val="000000"/>
+          <w:spacing w:val="0"/>
+          <w:sz w:val="24"/>
+          <w:shd w:fill="FFFFFF" w:val="clear"/>
+        </w:rPr>
+      </w:pPr>
+      <w:r>
+        <w:rPr>
+          <w:rFonts w:ascii="Times" w:cs="Times" w:eastAsia="Times" w:hAnsi="Times"/>
+          <w:b w:val="false"/>
+          <w:bCs w:val="false"/>
           <w:color w:val="000000"/>
           <w:spacing w:val="0"/>
           <w:sz w:val="24"/>
@@ -1560,6 +1783,36 @@
         <w:jc w:val="left"/>
         <w:rPr>
           <w:rFonts w:ascii="Times" w:cs="Times" w:eastAsia="Times" w:hAnsi="Times"/>
+          <w:b w:val="false"/>
+          <w:bCs w:val="false"/>
+          <w:color w:val="000000"/>
+          <w:spacing w:val="0"/>
+          <w:sz w:val="24"/>
+          <w:shd w:fill="FFFFFF" w:val="clear"/>
+        </w:rPr>
+      </w:pPr>
+      <w:r>
+        <w:rPr>
+          <w:rFonts w:ascii="Times" w:cs="Times" w:eastAsia="Times" w:hAnsi="Times"/>
+          <w:b w:val="false"/>
+          <w:bCs w:val="false"/>
+          <w:color w:val="000000"/>
+          <w:spacing w:val="0"/>
+          <w:sz w:val="24"/>
+          <w:shd w:fill="FFFFFF" w:val="clear"/>
+        </w:rPr>
+        <w:t>I could not specifically test the private helper functions percolate up and percolate down, which makes up almost all the functionality of the class. However, if the functions like deleteMin and insert are working as expected, it is safe to assume that the percolate methods are working correctly as well.</w:t>
+      </w:r>
+    </w:p>
+    <w:p>
+      <w:pPr>
+        <w:pStyle w:val="style0"/>
+        <w:spacing w:after="0" w:before="0" w:line="240" w:lineRule="exact"/>
+        <w:ind w:hanging="0" w:left="720" w:right="0"/>
+        <w:contextualSpacing w:val="false"/>
+        <w:jc w:val="left"/>
+        <w:rPr>
+          <w:rFonts w:ascii="Times" w:cs="Times" w:eastAsia="Times" w:hAnsi="Times"/>
           <w:b/>
           <w:color w:val="000000"/>
           <w:spacing w:val="0"/>
@@ -1615,50 +1868,93 @@
         <w:jc w:val="left"/>
         <w:rPr>
           <w:rFonts w:ascii="Times" w:cs="Times" w:eastAsia="Times" w:hAnsi="Times"/>
-          <w:b/>
-          <w:color w:val="000000"/>
-          <w:spacing w:val="0"/>
-          <w:sz w:val="24"/>
-          <w:shd w:fill="FFFFFF" w:val="clear"/>
-        </w:rPr>
-      </w:pPr>
-      <w:r>
-        <w:rPr>
-          <w:rFonts w:ascii="Times" w:cs="Times" w:eastAsia="Times" w:hAnsi="Times"/>
-          <w:b/>
-          <w:color w:val="000000"/>
-          <w:spacing w:val="0"/>
-          <w:sz w:val="24"/>
-          <w:shd w:fill="FFFFFF" w:val="clear"/>
-        </w:rPr>
-      </w:r>
-    </w:p>
-    <w:p>
-      <w:pPr>
-        <w:pStyle w:val="style0"/>
-        <w:spacing w:after="0" w:before="0" w:line="240" w:lineRule="exact"/>
-        <w:ind w:hanging="0" w:left="720" w:right="0"/>
-        <w:contextualSpacing w:val="false"/>
-        <w:jc w:val="left"/>
-        <w:rPr>
-          <w:rFonts w:ascii="Times" w:cs="Times" w:eastAsia="Times" w:hAnsi="Times"/>
-          <w:b/>
-          <w:color w:val="000000"/>
-          <w:spacing w:val="0"/>
-          <w:sz w:val="24"/>
-          <w:shd w:fill="FFFFFF" w:val="clear"/>
-        </w:rPr>
-      </w:pPr>
-      <w:r>
-        <w:rPr>
-          <w:rFonts w:ascii="Times" w:cs="Times" w:eastAsia="Times" w:hAnsi="Times"/>
-          <w:b/>
-          <w:color w:val="000000"/>
-          <w:spacing w:val="0"/>
-          <w:sz w:val="24"/>
-          <w:shd w:fill="FFFFFF" w:val="clear"/>
-        </w:rPr>
-        <w:t>TestHashTable- Did not test the constant array of primes if the numbers were actually prime or not, just assuming they are from the given website in spec. Did not test the data structure for inputs of larger than 200,000 since there is a finite hardcoded array of prime numbers. Did not test HashBucket innerclass that are essentially linked lists.</w:t>
+          <w:b w:val="false"/>
+          <w:bCs w:val="false"/>
+          <w:color w:val="000000"/>
+          <w:spacing w:val="0"/>
+          <w:sz w:val="24"/>
+          <w:shd w:fill="FFFFFF" w:val="clear"/>
+        </w:rPr>
+      </w:pPr>
+      <w:r>
+        <w:rPr>
+          <w:rFonts w:ascii="Times" w:cs="Times" w:eastAsia="Times" w:hAnsi="Times"/>
+          <w:b w:val="false"/>
+          <w:bCs w:val="false"/>
+          <w:color w:val="000000"/>
+          <w:spacing w:val="0"/>
+          <w:sz w:val="24"/>
+          <w:shd w:fill="FFFFFF" w:val="clear"/>
+        </w:rPr>
+        <w:t xml:space="preserve">I did not test the iterator, because there was no implementation in the class. I also could not test the protected node class used to implement the front list, but it is safe to assume if the Front list is implemented properly, the nodes are working as expected. </w:t>
+      </w:r>
+    </w:p>
+    <w:p>
+      <w:pPr>
+        <w:pStyle w:val="style0"/>
+        <w:spacing w:after="0" w:before="0" w:line="240" w:lineRule="exact"/>
+        <w:ind w:hanging="0" w:left="720" w:right="0"/>
+        <w:contextualSpacing w:val="false"/>
+        <w:jc w:val="left"/>
+        <w:rPr>
+          <w:rFonts w:ascii="Times" w:cs="Times" w:eastAsia="Times" w:hAnsi="Times"/>
+          <w:b/>
+          <w:color w:val="000000"/>
+          <w:spacing w:val="0"/>
+          <w:sz w:val="24"/>
+          <w:shd w:fill="FFFFFF" w:val="clear"/>
+        </w:rPr>
+      </w:pPr>
+      <w:r>
+        <w:rPr>
+          <w:rFonts w:ascii="Times" w:cs="Times" w:eastAsia="Times" w:hAnsi="Times"/>
+          <w:b/>
+          <w:color w:val="000000"/>
+          <w:spacing w:val="0"/>
+          <w:sz w:val="24"/>
+          <w:shd w:fill="FFFFFF" w:val="clear"/>
+        </w:rPr>
+      </w:r>
+    </w:p>
+    <w:p>
+      <w:pPr>
+        <w:pStyle w:val="style0"/>
+        <w:spacing w:after="0" w:before="0" w:line="240" w:lineRule="exact"/>
+        <w:ind w:hanging="0" w:left="720" w:right="0"/>
+        <w:contextualSpacing w:val="false"/>
+        <w:jc w:val="left"/>
+        <w:rPr>
+          <w:rFonts w:ascii="Times" w:cs="Times" w:eastAsia="Times" w:hAnsi="Times"/>
+          <w:b w:val="false"/>
+          <w:bCs w:val="false"/>
+          <w:color w:val="000000"/>
+          <w:spacing w:val="0"/>
+          <w:sz w:val="24"/>
+          <w:shd w:fill="FFFFFF" w:val="clear"/>
+        </w:rPr>
+      </w:pPr>
+      <w:r>
+        <w:rPr>
+          <w:rFonts w:ascii="Times" w:cs="Times" w:eastAsia="Times" w:hAnsi="Times"/>
+          <w:b/>
+          <w:color w:val="000000"/>
+          <w:spacing w:val="0"/>
+          <w:sz w:val="24"/>
+          <w:shd w:fill="FFFFFF" w:val="clear"/>
+        </w:rPr>
+        <w:t xml:space="preserve">TestHashTable- </w:t>
+      </w:r>
+      <w:r>
+        <w:rPr>
+          <w:rFonts w:ascii="Times" w:cs="Times" w:eastAsia="Times" w:hAnsi="Times"/>
+          <w:b w:val="false"/>
+          <w:bCs w:val="false"/>
+          <w:color w:val="000000"/>
+          <w:spacing w:val="0"/>
+          <w:sz w:val="24"/>
+          <w:shd w:fill="FFFFFF" w:val="clear"/>
+        </w:rPr>
+        <w:t>Did not test the constant array of primes if the numbers were actually prime or not, just assuming they are from the given website in spec. Did not test the data structure for inputs of larger than 200,000 since there is a finite hardcoded array of prime numbers. Did not test HashBucket innerclass that are essentially linked lists.</w:t>
       </w:r>
     </w:p>
     <w:p>
@@ -1820,56 +2116,89 @@
         </w:rPr>
         <w:t>TestFourHeap-</w:t>
       </w:r>
-    </w:p>
-    <w:p>
-      <w:pPr>
-        <w:pStyle w:val="style0"/>
-        <w:spacing w:after="0" w:before="0" w:line="240" w:lineRule="exact"/>
-        <w:ind w:hanging="0" w:left="720" w:right="0"/>
-        <w:contextualSpacing w:val="false"/>
-        <w:jc w:val="left"/>
-        <w:rPr>
-          <w:rFonts w:ascii="Times" w:cs="Times" w:eastAsia="Times" w:hAnsi="Times"/>
-          <w:color w:val="000000"/>
-          <w:spacing w:val="0"/>
-          <w:sz w:val="24"/>
-          <w:shd w:fill="FFFFFF" w:val="clear"/>
-        </w:rPr>
-      </w:pPr>
-      <w:r>
-        <w:rPr>
-          <w:rFonts w:ascii="Times" w:cs="Times" w:eastAsia="Times" w:hAnsi="Times"/>
-          <w:color w:val="000000"/>
-          <w:spacing w:val="0"/>
-          <w:sz w:val="24"/>
-          <w:shd w:fill="FFFFFF" w:val="clear"/>
-        </w:rPr>
-      </w:r>
-    </w:p>
-    <w:p>
-      <w:pPr>
-        <w:pStyle w:val="style0"/>
-        <w:spacing w:after="0" w:before="0" w:line="240" w:lineRule="exact"/>
-        <w:ind w:hanging="0" w:left="720" w:right="0"/>
-        <w:contextualSpacing w:val="false"/>
-        <w:jc w:val="left"/>
-        <w:rPr>
-          <w:rFonts w:ascii="Times" w:cs="Times" w:eastAsia="Times" w:hAnsi="Times"/>
-          <w:color w:val="000000"/>
-          <w:spacing w:val="0"/>
-          <w:sz w:val="24"/>
-          <w:shd w:fill="FFFFFF" w:val="clear"/>
-        </w:rPr>
-      </w:pPr>
-      <w:r>
-        <w:rPr>
-          <w:rFonts w:ascii="Times" w:cs="Times" w:eastAsia="Times" w:hAnsi="Times"/>
-          <w:color w:val="000000"/>
-          <w:spacing w:val="0"/>
-          <w:sz w:val="24"/>
-          <w:shd w:fill="FFFFFF" w:val="clear"/>
-        </w:rPr>
-        <w:t>TestMoveToFrontList-</w:t>
+      <w:r>
+        <w:rPr>
+          <w:rFonts w:ascii="Times" w:cs="Times" w:eastAsia="Times" w:hAnsi="Times"/>
+          <w:color w:val="000000"/>
+          <w:spacing w:val="0"/>
+          <w:sz w:val="24"/>
+          <w:shd w:fill="FFFFFF" w:val="clear"/>
+        </w:rPr>
+        <w:t xml:space="preserve"> tested deleting with both 1 element and an empty heap, tested that count size held comparator superiority,tested finding min on an empty heap, </w:t>
+      </w:r>
+    </w:p>
+    <w:p>
+      <w:pPr>
+        <w:pStyle w:val="style0"/>
+        <w:spacing w:after="0" w:before="0" w:line="240" w:lineRule="exact"/>
+        <w:ind w:hanging="0" w:left="720" w:right="0"/>
+        <w:contextualSpacing w:val="false"/>
+        <w:jc w:val="left"/>
+        <w:rPr>
+          <w:rFonts w:ascii="Times" w:cs="Times" w:eastAsia="Times" w:hAnsi="Times"/>
+          <w:color w:val="000000"/>
+          <w:spacing w:val="0"/>
+          <w:sz w:val="24"/>
+          <w:shd w:fill="FFFFFF" w:val="clear"/>
+        </w:rPr>
+      </w:pPr>
+      <w:r>
+        <w:rPr>
+          <w:rFonts w:ascii="Times" w:cs="Times" w:eastAsia="Times" w:hAnsi="Times"/>
+          <w:color w:val="000000"/>
+          <w:spacing w:val="0"/>
+          <w:sz w:val="24"/>
+          <w:shd w:fill="FFFFFF" w:val="clear"/>
+        </w:rPr>
+      </w:r>
+    </w:p>
+    <w:p>
+      <w:pPr>
+        <w:pStyle w:val="style0"/>
+        <w:spacing w:after="0" w:before="0" w:line="240" w:lineRule="exact"/>
+        <w:ind w:hanging="0" w:left="720" w:right="0"/>
+        <w:contextualSpacing w:val="false"/>
+        <w:jc w:val="left"/>
+        <w:rPr>
+          <w:rFonts w:ascii="Times" w:cs="Times" w:eastAsia="Times" w:hAnsi="Times"/>
+          <w:color w:val="000000"/>
+          <w:spacing w:val="0"/>
+          <w:sz w:val="24"/>
+          <w:shd w:fill="FFFFFF" w:val="clear"/>
+        </w:rPr>
+      </w:pPr>
+      <w:r>
+        <w:rPr>
+          <w:rFonts w:ascii="Times" w:cs="Times" w:eastAsia="Times" w:hAnsi="Times"/>
+          <w:color w:val="000000"/>
+          <w:spacing w:val="0"/>
+          <w:sz w:val="24"/>
+          <w:shd w:fill="FFFFFF" w:val="clear"/>
+        </w:rPr>
+        <w:t xml:space="preserve">TestMoveToFrontList- </w:t>
+      </w:r>
+      <w:r>
+        <w:rPr>
+          <w:rFonts w:ascii="Times" w:cs="Times" w:eastAsia="Times" w:hAnsi="Times"/>
+          <w:color w:val="000000"/>
+          <w:spacing w:val="0"/>
+          <w:sz w:val="24"/>
+          <w:shd w:fill="FFFFFF" w:val="clear"/>
+        </w:rPr>
+        <w:t>not much edge case to consider, asserted an element was moved to front whenever it was touched, (inccount or getcount)</w:t>
+      </w:r>
+    </w:p>
+    <w:p>
+      <w:pPr>
+        <w:pStyle w:val="style0"/>
+        <w:spacing w:after="0" w:before="0" w:line="240" w:lineRule="exact"/>
+        <w:ind w:hanging="0" w:left="720" w:right="0"/>
+        <w:contextualSpacing w:val="false"/>
+        <w:jc w:val="left"/>
+        <w:rPr/>
+      </w:pPr>
+      <w:r>
+        <w:rPr/>
       </w:r>
     </w:p>
     <w:p>
@@ -2034,17 +2363,19 @@
         <w:jc w:val="left"/>
         <w:rPr>
           <w:rFonts w:ascii="Times" w:cs="Times" w:eastAsia="Times" w:hAnsi="Times"/>
-          <w:b/>
-          <w:color w:val="000000"/>
-          <w:spacing w:val="0"/>
-          <w:sz w:val="24"/>
-          <w:shd w:fill="FFFFFF" w:val="clear"/>
-        </w:rPr>
-      </w:pPr>
-      <w:r>
-        <w:rPr>
-          <w:rFonts w:ascii="Times" w:cs="Times" w:eastAsia="Times" w:hAnsi="Times"/>
-          <w:b/>
+          <w:b w:val="false"/>
+          <w:bCs w:val="false"/>
+          <w:color w:val="000000"/>
+          <w:spacing w:val="0"/>
+          <w:sz w:val="24"/>
+          <w:shd w:fill="FFFFFF" w:val="clear"/>
+        </w:rPr>
+      </w:pPr>
+      <w:r>
+        <w:rPr>
+          <w:rFonts w:ascii="Times" w:cs="Times" w:eastAsia="Times" w:hAnsi="Times"/>
+          <w:b w:val="false"/>
+          <w:bCs w:val="false"/>
           <w:color w:val="000000"/>
           <w:spacing w:val="0"/>
           <w:sz w:val="24"/>
@@ -2062,17 +2393,19 @@
         <w:jc w:val="left"/>
         <w:rPr>
           <w:rFonts w:ascii="Times" w:cs="Times" w:eastAsia="Times" w:hAnsi="Times"/>
-          <w:b/>
-          <w:color w:val="000000"/>
-          <w:spacing w:val="0"/>
-          <w:sz w:val="24"/>
-          <w:shd w:fill="FFFFFF" w:val="clear"/>
-        </w:rPr>
-      </w:pPr>
-      <w:r>
-        <w:rPr>
-          <w:rFonts w:ascii="Times" w:cs="Times" w:eastAsia="Times" w:hAnsi="Times"/>
-          <w:b/>
+          <w:b w:val="false"/>
+          <w:bCs w:val="false"/>
+          <w:color w:val="000000"/>
+          <w:spacing w:val="0"/>
+          <w:sz w:val="24"/>
+          <w:shd w:fill="FFFFFF" w:val="clear"/>
+        </w:rPr>
+      </w:pPr>
+      <w:r>
+        <w:rPr>
+          <w:rFonts w:ascii="Times" w:cs="Times" w:eastAsia="Times" w:hAnsi="Times"/>
+          <w:b w:val="false"/>
+          <w:bCs w:val="false"/>
           <w:color w:val="000000"/>
           <w:spacing w:val="0"/>
           <w:sz w:val="24"/>
@@ -2133,7 +2466,19 @@
           <w:sz w:val="24"/>
           <w:shd w:fill="FFFFFF" w:val="clear"/>
         </w:rPr>
-        <w:t xml:space="preserve">b) If you were to write an iterator specifically for the AVL Tree, how could you guarantee that no </w:t>
+        <w:t xml:space="preserve">b) </w:t>
+      </w:r>
+      <w:bookmarkStart w:id="0" w:name="__DdeLink__368_1509249109"/>
+      <w:r>
+        <w:rPr>
+          <w:rFonts w:ascii="Times" w:cs="Times" w:eastAsia="Times" w:hAnsi="Times"/>
+          <w:b/>
+          <w:color w:val="000000"/>
+          <w:spacing w:val="0"/>
+          <w:sz w:val="24"/>
+          <w:shd w:fill="FFFFFF" w:val="clear"/>
+        </w:rPr>
+        <w:t xml:space="preserve">If you were to write an iterator specifically for the AVL Tree, how could you guarantee that no </w:t>
       </w:r>
     </w:p>
     <w:p>
@@ -2263,6 +2608,7 @@
         </w:rPr>
         <w:t xml:space="preserve">     </w:t>
       </w:r>
+      <w:bookmarkEnd w:id="0"/>
       <w:r>
         <w:rPr>
           <w:rFonts w:ascii="Times" w:cs="Times" w:eastAsia="Times" w:hAnsi="Times"/>
@@ -2273,6 +2619,45 @@
           <w:shd w:fill="FFFFFF" w:val="clear"/>
         </w:rPr>
         <w:t>the smallest size of an array that guarantees no resizing.</w:t>
+      </w:r>
+    </w:p>
+    <w:p>
+      <w:pPr>
+        <w:pStyle w:val="style0"/>
+        <w:spacing w:after="0" w:before="0" w:line="240" w:lineRule="exact"/>
+        <w:ind w:hanging="0" w:left="720" w:right="0"/>
+        <w:contextualSpacing w:val="false"/>
+        <w:jc w:val="left"/>
+        <w:rPr>
+          <w:rFonts w:ascii="Times" w:cs="Times" w:eastAsia="Times" w:hAnsi="Times"/>
+          <w:b/>
+          <w:color w:val="000000"/>
+          <w:spacing w:val="0"/>
+          <w:sz w:val="24"/>
+          <w:shd w:fill="FFFFFF" w:val="clear"/>
+        </w:rPr>
+      </w:pPr>
+      <w:r>
+        <w:rPr>
+          <w:rFonts w:ascii="Times" w:cs="Times" w:eastAsia="Times" w:hAnsi="Times"/>
+          <w:b/>
+          <w:color w:val="000000"/>
+          <w:spacing w:val="0"/>
+          <w:sz w:val="24"/>
+          <w:shd w:fill="FFFFFF" w:val="clear"/>
+        </w:rPr>
+        <w:t xml:space="preserve"> </w:t>
+      </w:r>
+      <w:r>
+        <w:rPr>
+          <w:rFonts w:ascii="Times" w:cs="Times" w:eastAsia="Times" w:hAnsi="Times"/>
+          <w:b/>
+          <w:color w:val="000000"/>
+          <w:spacing w:val="0"/>
+          <w:sz w:val="24"/>
+          <w:shd w:fill="FFFFFF" w:val="clear"/>
+        </w:rPr>
+        <w:tab/>
       </w:r>
     </w:p>
     <w:p>
@@ -2472,24 +2857,49 @@
         <w:jc w:val="left"/>
         <w:rPr>
           <w:rFonts w:ascii="Times" w:cs="Times" w:eastAsia="Times" w:hAnsi="Times"/>
-          <w:b/>
-          <w:color w:val="000000"/>
-          <w:spacing w:val="0"/>
-          <w:sz w:val="24"/>
-          <w:shd w:fill="FFFFFF" w:val="clear"/>
-        </w:rPr>
-      </w:pPr>
-      <w:r>
-        <w:rPr>
-          <w:rFonts w:ascii="Times" w:cs="Times" w:eastAsia="Times" w:hAnsi="Times"/>
-          <w:b/>
+          <w:b w:val="false"/>
+          <w:bCs w:val="false"/>
+          <w:color w:val="000000"/>
+          <w:spacing w:val="0"/>
+          <w:sz w:val="24"/>
+          <w:shd w:fill="FFFFFF" w:val="clear"/>
+        </w:rPr>
+      </w:pPr>
+      <w:r>
+        <w:rPr>
+          <w:rFonts w:ascii="Times" w:cs="Times" w:eastAsia="Times" w:hAnsi="Times"/>
+          <w:b w:val="false"/>
+          <w:bCs w:val="false"/>
           <w:color w:val="000000"/>
           <w:spacing w:val="0"/>
           <w:sz w:val="24"/>
           <w:shd w:fill="FFFFFF" w:val="clear"/>
         </w:rPr>
         <w:tab/>
-        <w:t>BST- When building up the BST do comparisons on the count and let that determine where the nodes are places instead of comparing by the data. Have the iterator simply do an in-order traversal and use the ordering property of BST to our benefit. O(n) you traverse and inspect every node once.</w:t>
+      </w:r>
+      <w:r>
+        <w:rPr>
+          <w:rFonts w:ascii="Times" w:cs="Times" w:eastAsia="Times" w:hAnsi="Times"/>
+          <w:b/>
+          <w:bCs/>
+          <w:color w:val="000000"/>
+          <w:spacing w:val="0"/>
+          <w:sz w:val="24"/>
+          <w:shd w:fill="FFFFFF" w:val="clear"/>
+        </w:rPr>
+        <w:t>BST</w:t>
+      </w:r>
+      <w:r>
+        <w:rPr>
+          <w:rFonts w:ascii="Times" w:cs="Times" w:eastAsia="Times" w:hAnsi="Times"/>
+          <w:b w:val="false"/>
+          <w:bCs w:val="false"/>
+          <w:color w:val="000000"/>
+          <w:spacing w:val="0"/>
+          <w:sz w:val="24"/>
+          <w:shd w:fill="FFFFFF" w:val="clear"/>
+        </w:rPr>
+        <w:t>- When building up the BST do comparisons on the count and let that determine where the nodes are places instead of comparing by the data. Have the iterator simply do an in-order traversal and use the ordering property of BST to our benefit. O(n) you traverse and inspect every node once.</w:t>
       </w:r>
     </w:p>
     <w:p>
@@ -2534,7 +2944,8 @@
         <w:jc w:val="left"/>
         <w:rPr>
           <w:rFonts w:ascii="Times" w:cs="Times" w:eastAsia="Times" w:hAnsi="Times"/>
-          <w:b/>
+          <w:b w:val="false"/>
+          <w:bCs w:val="false"/>
           <w:color w:val="000000"/>
           <w:spacing w:val="0"/>
           <w:sz w:val="24"/>
@@ -2551,7 +2962,30 @@
           <w:shd w:fill="FFFFFF" w:val="clear"/>
         </w:rPr>
         <w:tab/>
-        <w:t>AVL- Similarly to BST compare on count when building up tree, then just do an in-order traversal since AVL tree's also have the BST ordering property.  O(n)</w:t>
+      </w:r>
+      <w:r>
+        <w:rPr>
+          <w:rFonts w:ascii="Times" w:cs="Times" w:eastAsia="Times" w:hAnsi="Times"/>
+          <w:b/>
+          <w:bCs/>
+          <w:color w:val="000000"/>
+          <w:spacing w:val="0"/>
+          <w:sz w:val="24"/>
+          <w:shd w:fill="FFFFFF" w:val="clear"/>
+        </w:rPr>
+        <w:t xml:space="preserve">AVL- </w:t>
+      </w:r>
+      <w:r>
+        <w:rPr>
+          <w:rFonts w:ascii="Times" w:cs="Times" w:eastAsia="Times" w:hAnsi="Times"/>
+          <w:b w:val="false"/>
+          <w:bCs w:val="false"/>
+          <w:color w:val="000000"/>
+          <w:spacing w:val="0"/>
+          <w:sz w:val="24"/>
+          <w:shd w:fill="FFFFFF" w:val="clear"/>
+        </w:rPr>
+        <w:t>Similarly to BST compare on count when building up tree, then just do an in-order traversal since AVL tree's also have the BST ordering property.  O(n)</w:t>
       </w:r>
     </w:p>
     <w:p>
@@ -2597,7 +3031,8 @@
         <w:jc w:val="left"/>
         <w:rPr>
           <w:rFonts w:ascii="Times" w:cs="Times" w:eastAsia="Times" w:hAnsi="Times"/>
-          <w:b/>
+          <w:b w:val="false"/>
+          <w:bCs w:val="false"/>
           <w:color w:val="000000"/>
           <w:spacing w:val="0"/>
           <w:sz w:val="24"/>
@@ -2616,6 +3051,18 @@
         <w:tab/>
         <w:t xml:space="preserve">MoveToFront- </w:t>
       </w:r>
+      <w:r>
+        <w:rPr>
+          <w:rFonts w:ascii="Times" w:cs="Times" w:eastAsia="Times" w:hAnsi="Times"/>
+          <w:b w:val="false"/>
+          <w:bCs w:val="false"/>
+          <w:color w:val="000000"/>
+          <w:spacing w:val="0"/>
+          <w:sz w:val="24"/>
+          <w:shd w:fill="FFFFFF" w:val="clear"/>
+        </w:rPr>
+        <w:t>In this case, the only option would be to traverse the entire linked list every time to select the highest remaining value. This would be O(n^2) time. However, there would be some amount of efficiency from the fact that the larger elements are more likely to be at the front of the list.</w:t>
+      </w:r>
     </w:p>
     <w:p>
       <w:pPr>
@@ -2659,7 +3106,8 @@
         <w:jc w:val="left"/>
         <w:rPr>
           <w:rFonts w:ascii="Times" w:cs="Times" w:eastAsia="Times" w:hAnsi="Times"/>
-          <w:b/>
+          <w:b w:val="false"/>
+          <w:bCs w:val="false"/>
           <w:color w:val="000000"/>
           <w:spacing w:val="0"/>
           <w:sz w:val="24"/>
@@ -2676,27 +3124,43 @@
           <w:shd w:fill="FFFFFF" w:val="clear"/>
         </w:rPr>
         <w:tab/>
-        <w:t>HashTable- I don't think there would be any fantastic way of doing this. Essentially all you would be doing was moving the location of the sorting process into the iterator by creating an aux structure, adding them to the structure, then sorting (all happening in the iterator instead of in seperate places). So O(nlogn) since you would just be using a sorting algorithm. The reason there is no elegant solution to this is because a HashTable has absolutely no ordering property assuming you have a decent hash function.</w:t>
-      </w:r>
-    </w:p>
-    <w:p>
-      <w:pPr>
-        <w:pStyle w:val="style0"/>
-        <w:spacing w:after="0" w:before="0" w:line="240" w:lineRule="exact"/>
-        <w:ind w:hanging="0" w:left="720" w:right="0"/>
-        <w:contextualSpacing w:val="false"/>
-        <w:jc w:val="left"/>
-        <w:rPr>
-          <w:rFonts w:ascii="Times" w:cs="Times" w:eastAsia="Times" w:hAnsi="Times"/>
-          <w:color w:val="000000"/>
-          <w:spacing w:val="0"/>
-          <w:sz w:val="24"/>
-          <w:shd w:fill="FFFFFF" w:val="clear"/>
-        </w:rPr>
-      </w:pPr>
-      <w:r>
-        <w:rPr>
-          <w:rFonts w:ascii="Times" w:cs="Times" w:eastAsia="Times" w:hAnsi="Times"/>
+        <w:t xml:space="preserve">HashTable- </w:t>
+      </w:r>
+      <w:r>
+        <w:rPr>
+          <w:rFonts w:ascii="Times" w:cs="Times" w:eastAsia="Times" w:hAnsi="Times"/>
+          <w:b w:val="false"/>
+          <w:bCs w:val="false"/>
+          <w:color w:val="000000"/>
+          <w:spacing w:val="0"/>
+          <w:sz w:val="24"/>
+          <w:shd w:fill="FFFFFF" w:val="clear"/>
+        </w:rPr>
+        <w:t>I don't think there would be any fantastic way of doing this. Essentially all you would be doing was moving the location of the sorting process into the iterator by creating an aux structure, adding them to the structure, then sorting (all happening in the iterator instead of in seperate places). So O(nlogn) since you would just be using a sorting algorithm. The reason there is no elegant solution to this is because a HashTable has absolutely no ordering property assuming you have a decent hash function.</w:t>
+      </w:r>
+    </w:p>
+    <w:p>
+      <w:pPr>
+        <w:pStyle w:val="style0"/>
+        <w:spacing w:after="0" w:before="0" w:line="240" w:lineRule="exact"/>
+        <w:ind w:hanging="0" w:left="720" w:right="0"/>
+        <w:contextualSpacing w:val="false"/>
+        <w:jc w:val="left"/>
+        <w:rPr>
+          <w:rFonts w:ascii="Times" w:cs="Times" w:eastAsia="Times" w:hAnsi="Times"/>
+          <w:b w:val="false"/>
+          <w:bCs w:val="false"/>
+          <w:color w:val="000000"/>
+          <w:spacing w:val="0"/>
+          <w:sz w:val="24"/>
+          <w:shd w:fill="FFFFFF" w:val="clear"/>
+        </w:rPr>
+      </w:pPr>
+      <w:r>
+        <w:rPr>
+          <w:rFonts w:ascii="Times" w:cs="Times" w:eastAsia="Times" w:hAnsi="Times"/>
+          <w:b w:val="false"/>
+          <w:bCs w:val="false"/>
           <w:color w:val="000000"/>
           <w:spacing w:val="0"/>
           <w:sz w:val="24"/>
@@ -3093,7 +3557,8 @@
         <w:jc w:val="left"/>
         <w:rPr>
           <w:rFonts w:ascii="Times" w:cs="Times" w:eastAsia="Times" w:hAnsi="Times"/>
-          <w:b/>
+          <w:b w:val="false"/>
+          <w:bCs w:val="false"/>
           <w:color w:val="000000"/>
           <w:spacing w:val="0"/>
           <w:sz w:val="24"/>
@@ -3110,6 +3575,17 @@
           <w:shd w:fill="FFFFFF" w:val="clear"/>
         </w:rPr>
         <w:tab/>
+      </w:r>
+      <w:r>
+        <w:rPr>
+          <w:rFonts w:ascii="Times" w:cs="Times" w:eastAsia="Times" w:hAnsi="Times"/>
+          <w:b w:val="false"/>
+          <w:bCs w:val="false"/>
+          <w:color w:val="000000"/>
+          <w:spacing w:val="0"/>
+          <w:sz w:val="24"/>
+          <w:shd w:fill="FFFFFF" w:val="clear"/>
+        </w:rPr>
         <w:t>-the-new-atlantis ~17k total words</w:t>
       </w:r>
     </w:p>
@@ -3122,17 +3598,19 @@
         <w:jc w:val="left"/>
         <w:rPr>
           <w:rFonts w:ascii="Times" w:cs="Times" w:eastAsia="Times" w:hAnsi="Times"/>
-          <w:b/>
-          <w:color w:val="000000"/>
-          <w:spacing w:val="0"/>
-          <w:sz w:val="24"/>
-          <w:shd w:fill="FFFFFF" w:val="clear"/>
-        </w:rPr>
-      </w:pPr>
-      <w:r>
-        <w:rPr>
-          <w:rFonts w:ascii="Times" w:cs="Times" w:eastAsia="Times" w:hAnsi="Times"/>
-          <w:b/>
+          <w:b w:val="false"/>
+          <w:bCs w:val="false"/>
+          <w:color w:val="000000"/>
+          <w:spacing w:val="0"/>
+          <w:sz w:val="24"/>
+          <w:shd w:fill="FFFFFF" w:val="clear"/>
+        </w:rPr>
+      </w:pPr>
+      <w:r>
+        <w:rPr>
+          <w:rFonts w:ascii="Times" w:cs="Times" w:eastAsia="Times" w:hAnsi="Times"/>
+          <w:b w:val="false"/>
+          <w:bCs w:val="false"/>
           <w:color w:val="000000"/>
           <w:spacing w:val="0"/>
           <w:sz w:val="24"/>
@@ -3151,17 +3629,19 @@
         <w:jc w:val="left"/>
         <w:rPr>
           <w:rFonts w:ascii="Times" w:cs="Times" w:eastAsia="Times" w:hAnsi="Times"/>
-          <w:b/>
-          <w:color w:val="000000"/>
-          <w:spacing w:val="0"/>
-          <w:sz w:val="24"/>
-          <w:shd w:fill="FFFFFF" w:val="clear"/>
-        </w:rPr>
-      </w:pPr>
-      <w:r>
-        <w:rPr>
-          <w:rFonts w:ascii="Times" w:cs="Times" w:eastAsia="Times" w:hAnsi="Times"/>
-          <w:b/>
+          <w:b w:val="false"/>
+          <w:bCs w:val="false"/>
+          <w:color w:val="000000"/>
+          <w:spacing w:val="0"/>
+          <w:sz w:val="24"/>
+          <w:shd w:fill="FFFFFF" w:val="clear"/>
+        </w:rPr>
+      </w:pPr>
+      <w:r>
+        <w:rPr>
+          <w:rFonts w:ascii="Times" w:cs="Times" w:eastAsia="Times" w:hAnsi="Times"/>
+          <w:b w:val="false"/>
+          <w:bCs w:val="false"/>
           <w:color w:val="000000"/>
           <w:spacing w:val="0"/>
           <w:sz w:val="24"/>
@@ -3180,17 +3660,19 @@
         <w:jc w:val="left"/>
         <w:rPr>
           <w:rFonts w:ascii="Times" w:cs="Times" w:eastAsia="Times" w:hAnsi="Times"/>
-          <w:b/>
-          <w:color w:val="000000"/>
-          <w:spacing w:val="0"/>
-          <w:sz w:val="24"/>
-          <w:shd w:fill="FFFFFF" w:val="clear"/>
-        </w:rPr>
-      </w:pPr>
-      <w:r>
-        <w:rPr>
-          <w:rFonts w:ascii="Times" w:cs="Times" w:eastAsia="Times" w:hAnsi="Times"/>
-          <w:b/>
+          <w:b w:val="false"/>
+          <w:bCs w:val="false"/>
+          <w:color w:val="000000"/>
+          <w:spacing w:val="0"/>
+          <w:sz w:val="24"/>
+          <w:shd w:fill="FFFFFF" w:val="clear"/>
+        </w:rPr>
+      </w:pPr>
+      <w:r>
+        <w:rPr>
+          <w:rFonts w:ascii="Times" w:cs="Times" w:eastAsia="Times" w:hAnsi="Times"/>
+          <w:b w:val="false"/>
+          <w:bCs w:val="false"/>
           <w:color w:val="000000"/>
           <w:spacing w:val="0"/>
           <w:sz w:val="24"/>
@@ -3248,17 +3730,19 @@
         <w:jc w:val="left"/>
         <w:rPr>
           <w:rFonts w:ascii="Times" w:cs="Times" w:eastAsia="Times" w:hAnsi="Times"/>
-          <w:b/>
-          <w:color w:val="000000"/>
-          <w:spacing w:val="0"/>
-          <w:sz w:val="24"/>
-          <w:shd w:fill="FFFFFF" w:val="clear"/>
-        </w:rPr>
-      </w:pPr>
-      <w:r>
-        <w:rPr>
-          <w:rFonts w:ascii="Times" w:cs="Times" w:eastAsia="Times" w:hAnsi="Times"/>
-          <w:b/>
+          <w:b w:val="false"/>
+          <w:bCs w:val="false"/>
+          <w:color w:val="000000"/>
+          <w:spacing w:val="0"/>
+          <w:sz w:val="24"/>
+          <w:shd w:fill="FFFFFF" w:val="clear"/>
+        </w:rPr>
+      </w:pPr>
+      <w:r>
+        <w:rPr>
+          <w:rFonts w:ascii="Times" w:cs="Times" w:eastAsia="Times" w:hAnsi="Times"/>
+          <w:b w:val="false"/>
+          <w:bCs w:val="false"/>
           <w:color w:val="000000"/>
           <w:spacing w:val="0"/>
           <w:sz w:val="24"/>
@@ -3316,17 +3800,19 @@
         <w:jc w:val="left"/>
         <w:rPr>
           <w:rFonts w:ascii="Times" w:cs="Times" w:eastAsia="Times" w:hAnsi="Times"/>
-          <w:b/>
-          <w:color w:val="000000"/>
-          <w:spacing w:val="0"/>
-          <w:sz w:val="24"/>
-          <w:shd w:fill="FFFFFF" w:val="clear"/>
-        </w:rPr>
-      </w:pPr>
-      <w:r>
-        <w:rPr>
-          <w:rFonts w:ascii="Times" w:cs="Times" w:eastAsia="Times" w:hAnsi="Times"/>
-          <w:b/>
+          <w:b w:val="false"/>
+          <w:bCs w:val="false"/>
+          <w:color w:val="000000"/>
+          <w:spacing w:val="0"/>
+          <w:sz w:val="24"/>
+          <w:shd w:fill="FFFFFF" w:val="clear"/>
+        </w:rPr>
+      </w:pPr>
+      <w:r>
+        <w:rPr>
+          <w:rFonts w:ascii="Times" w:cs="Times" w:eastAsia="Times" w:hAnsi="Times"/>
+          <w:b w:val="false"/>
+          <w:bCs w:val="false"/>
           <w:color w:val="000000"/>
           <w:spacing w:val="0"/>
           <w:sz w:val="24"/>
@@ -5248,17 +5734,19 @@
         <w:jc w:val="left"/>
         <w:rPr>
           <w:rFonts w:ascii="Times" w:cs="Times" w:eastAsia="Times" w:hAnsi="Times"/>
-          <w:b/>
-          <w:color w:val="000000"/>
-          <w:spacing w:val="0"/>
-          <w:sz w:val="24"/>
-          <w:shd w:fill="FFFFFF" w:val="clear"/>
-        </w:rPr>
-      </w:pPr>
-      <w:r>
-        <w:rPr>
-          <w:rFonts w:ascii="Times" w:cs="Times" w:eastAsia="Times" w:hAnsi="Times"/>
-          <w:b/>
+          <w:b w:val="false"/>
+          <w:bCs w:val="false"/>
+          <w:color w:val="000000"/>
+          <w:spacing w:val="0"/>
+          <w:sz w:val="24"/>
+          <w:shd w:fill="FFFFFF" w:val="clear"/>
+        </w:rPr>
+      </w:pPr>
+      <w:r>
+        <w:rPr>
+          <w:rFonts w:ascii="Times" w:cs="Times" w:eastAsia="Times" w:hAnsi="Times"/>
+          <w:b w:val="false"/>
+          <w:bCs w:val="false"/>
           <w:color w:val="000000"/>
           <w:spacing w:val="0"/>
           <w:sz w:val="24"/>
@@ -5277,17 +5765,19 @@
         <w:jc w:val="left"/>
         <w:rPr>
           <w:rFonts w:ascii="Times" w:cs="Times" w:eastAsia="Times" w:hAnsi="Times"/>
-          <w:b/>
-          <w:color w:val="000000"/>
-          <w:spacing w:val="0"/>
-          <w:sz w:val="24"/>
-          <w:shd w:fill="FFFFFF" w:val="clear"/>
-        </w:rPr>
-      </w:pPr>
-      <w:r>
-        <w:rPr>
-          <w:rFonts w:ascii="Times" w:cs="Times" w:eastAsia="Times" w:hAnsi="Times"/>
-          <w:b/>
+          <w:b w:val="false"/>
+          <w:bCs w:val="false"/>
+          <w:color w:val="000000"/>
+          <w:spacing w:val="0"/>
+          <w:sz w:val="24"/>
+          <w:shd w:fill="FFFFFF" w:val="clear"/>
+        </w:rPr>
+      </w:pPr>
+      <w:r>
+        <w:rPr>
+          <w:rFonts w:ascii="Times" w:cs="Times" w:eastAsia="Times" w:hAnsi="Times"/>
+          <w:b w:val="false"/>
+          <w:bCs w:val="false"/>
           <w:color w:val="000000"/>
           <w:spacing w:val="0"/>
           <w:sz w:val="24"/>
@@ -5306,17 +5796,19 @@
         <w:jc w:val="left"/>
         <w:rPr>
           <w:rFonts w:ascii="Times" w:cs="Times" w:eastAsia="Times" w:hAnsi="Times"/>
-          <w:b/>
-          <w:color w:val="000000"/>
-          <w:spacing w:val="0"/>
-          <w:sz w:val="24"/>
-          <w:shd w:fill="FFFFFF" w:val="clear"/>
-        </w:rPr>
-      </w:pPr>
-      <w:r>
-        <w:rPr>
-          <w:rFonts w:ascii="Times" w:cs="Times" w:eastAsia="Times" w:hAnsi="Times"/>
-          <w:b/>
+          <w:b w:val="false"/>
+          <w:bCs w:val="false"/>
+          <w:color w:val="000000"/>
+          <w:spacing w:val="0"/>
+          <w:sz w:val="24"/>
+          <w:shd w:fill="FFFFFF" w:val="clear"/>
+        </w:rPr>
+      </w:pPr>
+      <w:r>
+        <w:rPr>
+          <w:rFonts w:ascii="Times" w:cs="Times" w:eastAsia="Times" w:hAnsi="Times"/>
+          <w:b w:val="false"/>
+          <w:bCs w:val="false"/>
           <w:color w:val="000000"/>
           <w:spacing w:val="0"/>
           <w:sz w:val="24"/>
@@ -5335,17 +5827,19 @@
         <w:jc w:val="left"/>
         <w:rPr>
           <w:rFonts w:ascii="Times" w:cs="Times" w:eastAsia="Times" w:hAnsi="Times"/>
-          <w:b/>
-          <w:color w:val="000000"/>
-          <w:spacing w:val="0"/>
-          <w:sz w:val="24"/>
-          <w:shd w:fill="FFFFFF" w:val="clear"/>
-        </w:rPr>
-      </w:pPr>
-      <w:r>
-        <w:rPr>
-          <w:rFonts w:ascii="Times" w:cs="Times" w:eastAsia="Times" w:hAnsi="Times"/>
-          <w:b/>
+          <w:b w:val="false"/>
+          <w:bCs w:val="false"/>
+          <w:color w:val="000000"/>
+          <w:spacing w:val="0"/>
+          <w:sz w:val="24"/>
+          <w:shd w:fill="FFFFFF" w:val="clear"/>
+        </w:rPr>
+      </w:pPr>
+      <w:r>
+        <w:rPr>
+          <w:rFonts w:ascii="Times" w:cs="Times" w:eastAsia="Times" w:hAnsi="Times"/>
+          <w:b w:val="false"/>
+          <w:bCs w:val="false"/>
           <w:color w:val="000000"/>
           <w:spacing w:val="0"/>
           <w:sz w:val="24"/>
@@ -5364,17 +5858,19 @@
         <w:jc w:val="left"/>
         <w:rPr>
           <w:rFonts w:ascii="Times" w:cs="Times" w:eastAsia="Times" w:hAnsi="Times"/>
-          <w:b/>
-          <w:color w:val="000000"/>
-          <w:spacing w:val="0"/>
-          <w:sz w:val="24"/>
-          <w:shd w:fill="FFFFFF" w:val="clear"/>
-        </w:rPr>
-      </w:pPr>
-      <w:r>
-        <w:rPr>
-          <w:rFonts w:ascii="Times" w:cs="Times" w:eastAsia="Times" w:hAnsi="Times"/>
-          <w:b/>
+          <w:b w:val="false"/>
+          <w:bCs w:val="false"/>
+          <w:color w:val="000000"/>
+          <w:spacing w:val="0"/>
+          <w:sz w:val="24"/>
+          <w:shd w:fill="FFFFFF" w:val="clear"/>
+        </w:rPr>
+      </w:pPr>
+      <w:r>
+        <w:rPr>
+          <w:rFonts w:ascii="Times" w:cs="Times" w:eastAsia="Times" w:hAnsi="Times"/>
+          <w:b w:val="false"/>
+          <w:bCs w:val="false"/>
           <w:color w:val="000000"/>
           <w:spacing w:val="0"/>
           <w:sz w:val="24"/>
@@ -5397,17 +5893,19 @@
         <w:jc w:val="left"/>
         <w:rPr>
           <w:rFonts w:ascii="Times" w:cs="Times" w:eastAsia="Times" w:hAnsi="Times"/>
-          <w:b/>
-          <w:color w:val="000000"/>
-          <w:spacing w:val="0"/>
-          <w:sz w:val="24"/>
-          <w:shd w:fill="FFFFFF" w:val="clear"/>
-        </w:rPr>
-      </w:pPr>
-      <w:r>
-        <w:rPr>
-          <w:rFonts w:ascii="Times" w:cs="Times" w:eastAsia="Times" w:hAnsi="Times"/>
-          <w:b/>
+          <w:b w:val="false"/>
+          <w:bCs w:val="false"/>
+          <w:color w:val="000000"/>
+          <w:spacing w:val="0"/>
+          <w:sz w:val="24"/>
+          <w:shd w:fill="FFFFFF" w:val="clear"/>
+        </w:rPr>
+      </w:pPr>
+      <w:r>
+        <w:rPr>
+          <w:rFonts w:ascii="Times" w:cs="Times" w:eastAsia="Times" w:hAnsi="Times"/>
+          <w:b w:val="false"/>
+          <w:bCs w:val="false"/>
           <w:color w:val="000000"/>
           <w:spacing w:val="0"/>
           <w:sz w:val="24"/>
@@ -5492,17 +5990,19 @@
         <w:jc w:val="left"/>
         <w:rPr>
           <w:rFonts w:ascii="Times" w:cs="Times" w:eastAsia="Times" w:hAnsi="Times"/>
-          <w:b/>
-          <w:color w:val="000000"/>
-          <w:spacing w:val="0"/>
-          <w:sz w:val="24"/>
-          <w:shd w:fill="FFFFFF" w:val="clear"/>
-        </w:rPr>
-      </w:pPr>
-      <w:r>
-        <w:rPr>
-          <w:rFonts w:ascii="Times" w:cs="Times" w:eastAsia="Times" w:hAnsi="Times"/>
-          <w:b/>
+          <w:b w:val="false"/>
+          <w:bCs w:val="false"/>
+          <w:color w:val="000000"/>
+          <w:spacing w:val="0"/>
+          <w:sz w:val="24"/>
+          <w:shd w:fill="FFFFFF" w:val="clear"/>
+        </w:rPr>
+      </w:pPr>
+      <w:r>
+        <w:rPr>
+          <w:rFonts w:ascii="Times" w:cs="Times" w:eastAsia="Times" w:hAnsi="Times"/>
+          <w:b w:val="false"/>
+          <w:bCs w:val="false"/>
           <w:color w:val="000000"/>
           <w:spacing w:val="0"/>
           <w:sz w:val="24"/>
@@ -5521,17 +6021,19 @@
         <w:jc w:val="left"/>
         <w:rPr>
           <w:rFonts w:ascii="Times" w:cs="Times" w:eastAsia="Times" w:hAnsi="Times"/>
-          <w:b/>
-          <w:color w:val="000000"/>
-          <w:spacing w:val="0"/>
-          <w:sz w:val="24"/>
-          <w:shd w:fill="FFFFFF" w:val="clear"/>
-        </w:rPr>
-      </w:pPr>
-      <w:r>
-        <w:rPr>
-          <w:rFonts w:ascii="Times" w:cs="Times" w:eastAsia="Times" w:hAnsi="Times"/>
-          <w:b/>
+          <w:b w:val="false"/>
+          <w:bCs w:val="false"/>
+          <w:color w:val="000000"/>
+          <w:spacing w:val="0"/>
+          <w:sz w:val="24"/>
+          <w:shd w:fill="FFFFFF" w:val="clear"/>
+        </w:rPr>
+      </w:pPr>
+      <w:r>
+        <w:rPr>
+          <w:rFonts w:ascii="Times" w:cs="Times" w:eastAsia="Times" w:hAnsi="Times"/>
+          <w:b w:val="false"/>
+          <w:bCs w:val="false"/>
           <w:color w:val="000000"/>
           <w:spacing w:val="0"/>
           <w:sz w:val="24"/>
@@ -5550,17 +6052,19 @@
         <w:jc w:val="left"/>
         <w:rPr>
           <w:rFonts w:ascii="Times" w:cs="Times" w:eastAsia="Times" w:hAnsi="Times"/>
-          <w:b/>
-          <w:color w:val="000000"/>
-          <w:spacing w:val="0"/>
-          <w:sz w:val="24"/>
-          <w:shd w:fill="FFFFFF" w:val="clear"/>
-        </w:rPr>
-      </w:pPr>
-      <w:r>
-        <w:rPr>
-          <w:rFonts w:ascii="Times" w:cs="Times" w:eastAsia="Times" w:hAnsi="Times"/>
-          <w:b/>
+          <w:b w:val="false"/>
+          <w:bCs w:val="false"/>
+          <w:color w:val="000000"/>
+          <w:spacing w:val="0"/>
+          <w:sz w:val="24"/>
+          <w:shd w:fill="FFFFFF" w:val="clear"/>
+        </w:rPr>
+      </w:pPr>
+      <w:r>
+        <w:rPr>
+          <w:rFonts w:ascii="Times" w:cs="Times" w:eastAsia="Times" w:hAnsi="Times"/>
+          <w:b w:val="false"/>
+          <w:bCs w:val="false"/>
           <w:color w:val="000000"/>
           <w:spacing w:val="0"/>
           <w:sz w:val="24"/>
@@ -5579,17 +6083,19 @@
         <w:jc w:val="left"/>
         <w:rPr>
           <w:rFonts w:ascii="Times" w:cs="Times" w:eastAsia="Times" w:hAnsi="Times"/>
-          <w:b/>
-          <w:color w:val="000000"/>
-          <w:spacing w:val="0"/>
-          <w:sz w:val="24"/>
-          <w:shd w:fill="FFFFFF" w:val="clear"/>
-        </w:rPr>
-      </w:pPr>
-      <w:r>
-        <w:rPr>
-          <w:rFonts w:ascii="Times" w:cs="Times" w:eastAsia="Times" w:hAnsi="Times"/>
-          <w:b/>
+          <w:b w:val="false"/>
+          <w:bCs w:val="false"/>
+          <w:color w:val="000000"/>
+          <w:spacing w:val="0"/>
+          <w:sz w:val="24"/>
+          <w:shd w:fill="FFFFFF" w:val="clear"/>
+        </w:rPr>
+      </w:pPr>
+      <w:r>
+        <w:rPr>
+          <w:rFonts w:ascii="Times" w:cs="Times" w:eastAsia="Times" w:hAnsi="Times"/>
+          <w:b w:val="false"/>
+          <w:bCs w:val="false"/>
           <w:color w:val="000000"/>
           <w:spacing w:val="0"/>
           <w:sz w:val="24"/>
@@ -5614,17 +6120,19 @@
         <w:jc w:val="left"/>
         <w:rPr>
           <w:rFonts w:ascii="Times" w:cs="Times" w:eastAsia="Times" w:hAnsi="Times"/>
-          <w:b/>
-          <w:color w:val="000000"/>
-          <w:spacing w:val="0"/>
-          <w:sz w:val="24"/>
-          <w:shd w:fill="FFFFFF" w:val="clear"/>
-        </w:rPr>
-      </w:pPr>
-      <w:r>
-        <w:rPr>
-          <w:rFonts w:ascii="Times" w:cs="Times" w:eastAsia="Times" w:hAnsi="Times"/>
-          <w:b/>
+          <w:b w:val="false"/>
+          <w:bCs w:val="false"/>
+          <w:color w:val="000000"/>
+          <w:spacing w:val="0"/>
+          <w:sz w:val="24"/>
+          <w:shd w:fill="FFFFFF" w:val="clear"/>
+        </w:rPr>
+      </w:pPr>
+      <w:r>
+        <w:rPr>
+          <w:rFonts w:ascii="Times" w:cs="Times" w:eastAsia="Times" w:hAnsi="Times"/>
+          <w:b w:val="false"/>
+          <w:bCs w:val="false"/>
           <w:color w:val="000000"/>
           <w:spacing w:val="0"/>
           <w:sz w:val="24"/>
@@ -5647,17 +6155,19 @@
         <w:jc w:val="left"/>
         <w:rPr>
           <w:rFonts w:ascii="Times" w:cs="Times" w:eastAsia="Times" w:hAnsi="Times"/>
-          <w:b/>
-          <w:color w:val="000000"/>
-          <w:spacing w:val="0"/>
-          <w:sz w:val="24"/>
-          <w:shd w:fill="FFFFFF" w:val="clear"/>
-        </w:rPr>
-      </w:pPr>
-      <w:r>
-        <w:rPr>
-          <w:rFonts w:ascii="Times" w:cs="Times" w:eastAsia="Times" w:hAnsi="Times"/>
-          <w:b/>
+          <w:b w:val="false"/>
+          <w:bCs w:val="false"/>
+          <w:color w:val="000000"/>
+          <w:spacing w:val="0"/>
+          <w:sz w:val="24"/>
+          <w:shd w:fill="FFFFFF" w:val="clear"/>
+        </w:rPr>
+      </w:pPr>
+      <w:r>
+        <w:rPr>
+          <w:rFonts w:ascii="Times" w:cs="Times" w:eastAsia="Times" w:hAnsi="Times"/>
+          <w:b w:val="false"/>
+          <w:bCs w:val="false"/>
           <w:color w:val="000000"/>
           <w:spacing w:val="0"/>
           <w:sz w:val="24"/>
@@ -5704,6 +6214,7 @@
         <w:rPr>
           <w:rFonts w:ascii="Times" w:cs="Times" w:eastAsia="Times" w:hAnsi="Times"/>
           <w:b/>
+          <w:bCs/>
           <w:color w:val="000000"/>
           <w:spacing w:val="0"/>
           <w:sz w:val="24"/>
@@ -5730,29 +6241,43 @@
           <w:sz w:val="24"/>
           <w:shd w:fill="FFFFFF" w:val="clear"/>
         </w:rPr>
-        <w:t>3) If the results did not match with your expectations, why do you think this happened?</w:t>
-      </w:r>
-    </w:p>
-    <w:p>
-      <w:pPr>
-        <w:pStyle w:val="style0"/>
-        <w:spacing w:after="0" w:before="0" w:line="240" w:lineRule="exact"/>
-        <w:ind w:hanging="0" w:left="720" w:right="0"/>
-        <w:contextualSpacing w:val="false"/>
-        <w:jc w:val="left"/>
-        <w:rPr>
-          <w:rFonts w:ascii="Times" w:cs="Times" w:eastAsia="Times" w:hAnsi="Times"/>
-          <w:b/>
-          <w:color w:val="000000"/>
-          <w:spacing w:val="0"/>
-          <w:sz w:val="24"/>
-          <w:shd w:fill="FFFFFF" w:val="clear"/>
-        </w:rPr>
-      </w:pPr>
-      <w:r>
-        <w:rPr>
-          <w:rFonts w:ascii="Times" w:cs="Times" w:eastAsia="Times" w:hAnsi="Times"/>
-          <w:b/>
+        <w:t xml:space="preserve">3) If the results did not match with your expectations, why do you think this </w:t>
+      </w:r>
+      <w:r>
+        <w:rPr>
+          <w:rFonts w:ascii="Times" w:cs="Times" w:eastAsia="Times" w:hAnsi="Times"/>
+          <w:b/>
+          <w:bCs/>
+          <w:color w:val="000000"/>
+          <w:spacing w:val="0"/>
+          <w:sz w:val="24"/>
+          <w:shd w:fill="FFFFFF" w:val="clear"/>
+        </w:rPr>
+        <w:t>happened?</w:t>
+      </w:r>
+    </w:p>
+    <w:p>
+      <w:pPr>
+        <w:pStyle w:val="style0"/>
+        <w:spacing w:after="0" w:before="0" w:line="240" w:lineRule="exact"/>
+        <w:ind w:hanging="0" w:left="720" w:right="0"/>
+        <w:contextualSpacing w:val="false"/>
+        <w:jc w:val="left"/>
+        <w:rPr>
+          <w:rFonts w:ascii="Times" w:cs="Times" w:eastAsia="Times" w:hAnsi="Times"/>
+          <w:b w:val="false"/>
+          <w:bCs w:val="false"/>
+          <w:color w:val="000000"/>
+          <w:spacing w:val="0"/>
+          <w:sz w:val="24"/>
+          <w:shd w:fill="FFFFFF" w:val="clear"/>
+        </w:rPr>
+      </w:pPr>
+      <w:r>
+        <w:rPr>
+          <w:rFonts w:ascii="Times" w:cs="Times" w:eastAsia="Times" w:hAnsi="Times"/>
+          <w:b w:val="false"/>
+          <w:bCs w:val="false"/>
           <w:color w:val="000000"/>
           <w:spacing w:val="0"/>
           <w:sz w:val="24"/>
@@ -5837,7 +6362,8 @@
         <w:jc w:val="left"/>
         <w:rPr>
           <w:rFonts w:ascii="Times" w:cs="Times" w:eastAsia="Times" w:hAnsi="Times"/>
-          <w:b/>
+          <w:b w:val="false"/>
+          <w:bCs w:val="false"/>
           <w:color w:val="000000"/>
           <w:spacing w:val="0"/>
           <w:sz w:val="24"/>
@@ -5854,6 +6380,17 @@
           <w:shd w:fill="FFFFFF" w:val="clear"/>
         </w:rPr>
         <w:tab/>
+      </w:r>
+      <w:r>
+        <w:rPr>
+          <w:rFonts w:ascii="Times" w:cs="Times" w:eastAsia="Times" w:hAnsi="Times"/>
+          <w:b w:val="false"/>
+          <w:bCs w:val="false"/>
+          <w:color w:val="000000"/>
+          <w:spacing w:val="0"/>
+          <w:sz w:val="24"/>
+          <w:shd w:fill="FFFFFF" w:val="clear"/>
+        </w:rPr>
         <w:t>-Binary Search Tree and Heapsort</w:t>
       </w:r>
     </w:p>
@@ -6201,17 +6738,19 @@
         <w:jc w:val="left"/>
         <w:rPr>
           <w:rFonts w:ascii="Times" w:cs="Times" w:eastAsia="Times" w:hAnsi="Times"/>
-          <w:b/>
-          <w:color w:val="000000"/>
-          <w:spacing w:val="0"/>
-          <w:sz w:val="24"/>
-          <w:shd w:fill="FFFFFF" w:val="clear"/>
-        </w:rPr>
-      </w:pPr>
-      <w:r>
-        <w:rPr>
-          <w:rFonts w:ascii="Times" w:cs="Times" w:eastAsia="Times" w:hAnsi="Times"/>
-          <w:b/>
+          <w:b w:val="false"/>
+          <w:bCs w:val="false"/>
+          <w:color w:val="000000"/>
+          <w:spacing w:val="0"/>
+          <w:sz w:val="24"/>
+          <w:shd w:fill="FFFFFF" w:val="clear"/>
+        </w:rPr>
+      </w:pPr>
+      <w:r>
+        <w:rPr>
+          <w:rFonts w:ascii="Times" w:cs="Times" w:eastAsia="Times" w:hAnsi="Times"/>
+          <w:b w:val="false"/>
+          <w:bCs w:val="false"/>
           <w:color w:val="000000"/>
           <w:spacing w:val="0"/>
           <w:sz w:val="24"/>
@@ -6230,17 +6769,19 @@
         <w:jc w:val="left"/>
         <w:rPr>
           <w:rFonts w:ascii="Times" w:cs="Times" w:eastAsia="Times" w:hAnsi="Times"/>
-          <w:b/>
-          <w:color w:val="000000"/>
-          <w:spacing w:val="0"/>
-          <w:sz w:val="24"/>
-          <w:shd w:fill="FFFFFF" w:val="clear"/>
-        </w:rPr>
-      </w:pPr>
-      <w:r>
-        <w:rPr>
-          <w:rFonts w:ascii="Times" w:cs="Times" w:eastAsia="Times" w:hAnsi="Times"/>
-          <w:b/>
+          <w:b w:val="false"/>
+          <w:bCs w:val="false"/>
+          <w:color w:val="000000"/>
+          <w:spacing w:val="0"/>
+          <w:sz w:val="24"/>
+          <w:shd w:fill="FFFFFF" w:val="clear"/>
+        </w:rPr>
+      </w:pPr>
+      <w:r>
+        <w:rPr>
+          <w:rFonts w:ascii="Times" w:cs="Times" w:eastAsia="Times" w:hAnsi="Times"/>
+          <w:b w:val="false"/>
+          <w:bCs w:val="false"/>
           <w:color w:val="000000"/>
           <w:spacing w:val="0"/>
           <w:sz w:val="24"/>
@@ -6811,17 +7352,19 @@
         <w:jc w:val="left"/>
         <w:rPr>
           <w:rFonts w:ascii="Times" w:cs="Times" w:eastAsia="Times" w:hAnsi="Times"/>
-          <w:b/>
-          <w:color w:val="000000"/>
-          <w:spacing w:val="0"/>
-          <w:sz w:val="24"/>
-          <w:shd w:fill="FFFFFF" w:val="clear"/>
-        </w:rPr>
-      </w:pPr>
-      <w:r>
-        <w:rPr>
-          <w:rFonts w:ascii="Times" w:cs="Times" w:eastAsia="Times" w:hAnsi="Times"/>
-          <w:b/>
+          <w:b w:val="false"/>
+          <w:bCs w:val="false"/>
+          <w:color w:val="000000"/>
+          <w:spacing w:val="0"/>
+          <w:sz w:val="24"/>
+          <w:shd w:fill="FFFFFF" w:val="clear"/>
+        </w:rPr>
+      </w:pPr>
+      <w:r>
+        <w:rPr>
+          <w:rFonts w:ascii="Times" w:cs="Times" w:eastAsia="Times" w:hAnsi="Times"/>
+          <w:b w:val="false"/>
+          <w:bCs w:val="false"/>
           <w:color w:val="000000"/>
           <w:spacing w:val="0"/>
           <w:sz w:val="24"/>
@@ -6840,17 +7383,19 @@
         <w:jc w:val="left"/>
         <w:rPr>
           <w:rFonts w:ascii="Times" w:cs="Times" w:eastAsia="Times" w:hAnsi="Times"/>
-          <w:b/>
-          <w:color w:val="000000"/>
-          <w:spacing w:val="0"/>
-          <w:sz w:val="24"/>
-          <w:shd w:fill="FFFFFF" w:val="clear"/>
-        </w:rPr>
-      </w:pPr>
-      <w:r>
-        <w:rPr>
-          <w:rFonts w:ascii="Times" w:cs="Times" w:eastAsia="Times" w:hAnsi="Times"/>
-          <w:b/>
+          <w:b w:val="false"/>
+          <w:bCs w:val="false"/>
+          <w:color w:val="000000"/>
+          <w:spacing w:val="0"/>
+          <w:sz w:val="24"/>
+          <w:shd w:fill="FFFFFF" w:val="clear"/>
+        </w:rPr>
+      </w:pPr>
+      <w:r>
+        <w:rPr>
+          <w:rFonts w:ascii="Times" w:cs="Times" w:eastAsia="Times" w:hAnsi="Times"/>
+          <w:b w:val="false"/>
+          <w:bCs w:val="false"/>
           <w:color w:val="000000"/>
           <w:spacing w:val="0"/>
           <w:sz w:val="24"/>
@@ -6869,17 +7414,19 @@
         <w:jc w:val="left"/>
         <w:rPr>
           <w:rFonts w:ascii="Times" w:cs="Times" w:eastAsia="Times" w:hAnsi="Times"/>
-          <w:b/>
-          <w:color w:val="000000"/>
-          <w:spacing w:val="0"/>
-          <w:sz w:val="24"/>
-          <w:shd w:fill="FFFFFF" w:val="clear"/>
-        </w:rPr>
-      </w:pPr>
-      <w:r>
-        <w:rPr>
-          <w:rFonts w:ascii="Times" w:cs="Times" w:eastAsia="Times" w:hAnsi="Times"/>
-          <w:b/>
+          <w:b w:val="false"/>
+          <w:bCs w:val="false"/>
+          <w:color w:val="000000"/>
+          <w:spacing w:val="0"/>
+          <w:sz w:val="24"/>
+          <w:shd w:fill="FFFFFF" w:val="clear"/>
+        </w:rPr>
+      </w:pPr>
+      <w:r>
+        <w:rPr>
+          <w:rFonts w:ascii="Times" w:cs="Times" w:eastAsia="Times" w:hAnsi="Times"/>
+          <w:b w:val="false"/>
+          <w:bCs w:val="false"/>
           <w:color w:val="000000"/>
           <w:spacing w:val="0"/>
           <w:sz w:val="24"/>
@@ -8694,17 +9241,19 @@
         <w:jc w:val="left"/>
         <w:rPr>
           <w:rFonts w:ascii="Times" w:cs="Times" w:eastAsia="Times" w:hAnsi="Times"/>
-          <w:b/>
-          <w:color w:val="000000"/>
-          <w:spacing w:val="0"/>
-          <w:sz w:val="24"/>
-          <w:shd w:fill="FFFFFF" w:val="clear"/>
-        </w:rPr>
-      </w:pPr>
-      <w:r>
-        <w:rPr>
-          <w:rFonts w:ascii="Times" w:cs="Times" w:eastAsia="Times" w:hAnsi="Times"/>
-          <w:b/>
+          <w:b w:val="false"/>
+          <w:bCs w:val="false"/>
+          <w:color w:val="000000"/>
+          <w:spacing w:val="0"/>
+          <w:sz w:val="24"/>
+          <w:shd w:fill="FFFFFF" w:val="clear"/>
+        </w:rPr>
+      </w:pPr>
+      <w:r>
+        <w:rPr>
+          <w:rFonts w:ascii="Times" w:cs="Times" w:eastAsia="Times" w:hAnsi="Times"/>
+          <w:b w:val="false"/>
+          <w:bCs w:val="false"/>
           <w:color w:val="000000"/>
           <w:spacing w:val="0"/>
           <w:sz w:val="24"/>
@@ -8721,17 +9270,19 @@
         <w:jc w:val="left"/>
         <w:rPr>
           <w:rFonts w:ascii="Times" w:cs="Times" w:eastAsia="Times" w:hAnsi="Times"/>
-          <w:b/>
-          <w:color w:val="000000"/>
-          <w:spacing w:val="0"/>
-          <w:sz w:val="24"/>
-          <w:shd w:fill="FFFFFF" w:val="clear"/>
-        </w:rPr>
-      </w:pPr>
-      <w:r>
-        <w:rPr>
-          <w:rFonts w:ascii="Times" w:cs="Times" w:eastAsia="Times" w:hAnsi="Times"/>
-          <w:b/>
+          <w:b w:val="false"/>
+          <w:bCs w:val="false"/>
+          <w:color w:val="000000"/>
+          <w:spacing w:val="0"/>
+          <w:sz w:val="24"/>
+          <w:shd w:fill="FFFFFF" w:val="clear"/>
+        </w:rPr>
+      </w:pPr>
+      <w:r>
+        <w:rPr>
+          <w:rFonts w:ascii="Times" w:cs="Times" w:eastAsia="Times" w:hAnsi="Times"/>
+          <w:b w:val="false"/>
+          <w:bCs w:val="false"/>
           <w:color w:val="000000"/>
           <w:spacing w:val="0"/>
           <w:sz w:val="24"/>

</xml_diff>